<commit_message>
Update documentation for V2 Sprint 2
</commit_message>
<xml_diff>
--- a/documentation/ngEO-WEBC-DDS.docx
+++ b/documentation/ngEO-WEBC-DDS.docx
@@ -10098,11 +10098,21 @@
                 <w:lang w:val="en-GB"/>
               </w:rPr>
             </w:pPr>
-            <w:fldSimple w:instr=" DOCPROPERTY  Reference  \* MERGEFORMAT ">
-              <w:r>
-                <w:t>ngEO-14-ICD-TPZ-076</w:t>
-              </w:r>
-            </w:fldSimple>
+            <w:r>
+              <w:fldChar w:fldCharType="begin"/>
+            </w:r>
+            <w:r>
+              <w:instrText xml:space="preserve"> DOCPROPERTY  Reference  \* MERGEFORMAT </w:instrText>
+            </w:r>
+            <w:r>
+              <w:fldChar w:fldCharType="separate"/>
+            </w:r>
+            <w:r>
+              <w:t>ngEO-14-ICD-TPZ-076</w:t>
+            </w:r>
+            <w:r>
+              <w:fldChar w:fldCharType="end"/>
+            </w:r>
           </w:p>
         </w:tc>
         <w:tc>
@@ -10578,11 +10588,21 @@
                 <w:lang w:val="en-GB"/>
               </w:rPr>
             </w:pPr>
-            <w:fldSimple w:instr=" DOCPROPERTY  Reference  \* MERGEFORMAT ">
-              <w:r>
-                <w:t>ngEO-13-ADD-MFR-018</w:t>
-              </w:r>
-            </w:fldSimple>
+            <w:r>
+              <w:fldChar w:fldCharType="begin"/>
+            </w:r>
+            <w:r>
+              <w:instrText xml:space="preserve"> DOCPROPERTY  Reference  \* MERGEFORMAT </w:instrText>
+            </w:r>
+            <w:r>
+              <w:fldChar w:fldCharType="separate"/>
+            </w:r>
+            <w:r>
+              <w:t>ngEO-13-ADD-MFR-018</w:t>
+            </w:r>
+            <w:r>
+              <w:fldChar w:fldCharType="end"/>
+            </w:r>
           </w:p>
         </w:tc>
         <w:tc>
@@ -11097,10 +11117,8 @@
       </w:ins>
       <w:r>
         <w:rPr>
-          <w:sz w:val="20"/>
-          <w:szCs w:val="20"/>
           <w:lang w:val="en-US"/>
-          <w:rPrChange w:id="43" w:author="Lavignotte Fabien" w:date="2013-10-16T13:49:00Z">
+          <w:rPrChange w:id="43" w:author="Lavignotte Fabien" w:date="2013-10-21T09:26:00Z">
             <w:rPr>
               <w:rStyle w:val="Hyperlink"/>
               <w:sz w:val="20"/>
@@ -13307,7 +13325,7 @@
           <v:shape id="_x0000_i1025" type="#_x0000_t75" style="width:419.25pt;height:333.75pt" o:ole="">
             <v:imagedata r:id="rId10" o:title=""/>
           </v:shape>
-          <o:OLEObject Type="Embed" ProgID="Visio.Drawing.11" ShapeID="_x0000_i1025" DrawAspect="Content" ObjectID="_1443436554" r:id="rId11"/>
+          <o:OLEObject Type="Embed" ProgID="Visio.Drawing.11" ShapeID="_x0000_i1025" DrawAspect="Content" ObjectID="_1443852793" r:id="rId11"/>
         </w:object>
       </w:r>
     </w:p>
@@ -18188,16 +18206,7 @@
             <w:szCs w:val="24"/>
             <w:lang w:val="en-GB"/>
           </w:rPr>
-          <w:t>2</w:t>
-        </w:r>
-        <w:r>
-          <w:rPr>
-            <w:rFonts w:ascii="Verdana" w:eastAsia="Times New Roman" w:hAnsi="Verdana" w:cs="Times New Roman"/>
-            <w:sz w:val="18"/>
-            <w:szCs w:val="24"/>
-            <w:lang w:val="en-GB"/>
-          </w:rPr>
-          <w:t xml:space="preserve"> </w:t>
+          <w:t xml:space="preserve">2 </w:t>
         </w:r>
       </w:ins>
       <w:r>
@@ -18419,16 +18428,10 @@
         <w:rPr>
           <w:ins w:id="119" w:author="Lavignotte Fabien" w:date="2013-10-16T13:47:00Z"/>
           <w:lang w:val="en-GB"/>
-          <w:rPrChange w:id="120" w:author="Lavignotte Fabien" w:date="2013-10-16T13:47:00Z">
-            <w:rPr>
-              <w:ins w:id="121" w:author="Lavignotte Fabien" w:date="2013-10-16T13:47:00Z"/>
-              <w:lang w:val="en-GB"/>
-            </w:rPr>
-          </w:rPrChange>
-        </w:rPr>
-      </w:pPr>
-      <w:ins w:id="122" w:author="Lavignotte Fabien" w:date="2013-10-16T13:47:00Z">
-        <w:del w:id="123" w:author="Lavignotte Fabien" w:date="2013-10-16T13:46:00Z">
+        </w:rPr>
+      </w:pPr>
+      <w:ins w:id="120" w:author="Lavignotte Fabien" w:date="2013-10-16T13:47:00Z">
+        <w:del w:id="121" w:author="Lavignotte Fabien" w:date="2013-10-16T13:46:00Z">
           <w:r>
             <w:rPr>
               <w:lang w:val="en-GB"/>
@@ -18440,11 +18443,6 @@
         <w:r>
           <w:rPr>
             <w:lang w:val="en-GB"/>
-            <w:rPrChange w:id="124" w:author="Lavignotte Fabien" w:date="2013-10-16T13:47:00Z">
-              <w:rPr>
-                <w:lang w:val="en-GB"/>
-              </w:rPr>
-            </w:rPrChange>
           </w:rPr>
           <w:t>his</w:t>
         </w:r>
@@ -18452,23 +18450,13 @@
         <w:r>
           <w:rPr>
             <w:lang w:val="en-GB"/>
-            <w:rPrChange w:id="125" w:author="Lavignotte Fabien" w:date="2013-10-16T13:47:00Z">
-              <w:rPr>
-                <w:lang w:val="en-GB"/>
-              </w:rPr>
-            </w:rPrChange>
           </w:rPr>
           <w:t xml:space="preserve"> component is a custom </w:t>
         </w:r>
-        <w:del w:id="126" w:author="Lavignotte Fabien" w:date="2013-10-16T13:46:00Z">
+        <w:del w:id="122" w:author="Lavignotte Fabien" w:date="2013-10-16T13:46:00Z">
           <w:r>
             <w:rPr>
               <w:lang w:val="en-GB"/>
-              <w:rPrChange w:id="127" w:author="Lavignotte Fabien" w:date="2013-10-16T13:47:00Z">
-                <w:rPr>
-                  <w:lang w:val="en-GB"/>
-                </w:rPr>
-              </w:rPrChange>
             </w:rPr>
             <w:delText>ngEO jQuery UI plugin</w:delText>
           </w:r>
@@ -18476,11 +18464,6 @@
         <w:r>
           <w:rPr>
             <w:lang w:val="en-GB"/>
-            <w:rPrChange w:id="128" w:author="Lavignotte Fabien" w:date="2013-10-16T13:47:00Z">
-              <w:rPr>
-                <w:lang w:val="en-GB"/>
-              </w:rPr>
-            </w:rPrChange>
           </w:rPr>
           <w:t xml:space="preserve">Backbone view used to manage panels in the </w:t>
         </w:r>
@@ -18488,11 +18471,6 @@
         <w:r>
           <w:rPr>
             <w:lang w:val="en-GB"/>
-            <w:rPrChange w:id="129" w:author="Lavignotte Fabien" w:date="2013-10-16T13:47:00Z">
-              <w:rPr>
-                <w:lang w:val="en-GB"/>
-              </w:rPr>
-            </w:rPrChange>
           </w:rPr>
           <w:t>WebClient</w:t>
         </w:r>
@@ -18500,11 +18478,6 @@
         <w:r>
           <w:rPr>
             <w:lang w:val="en-GB"/>
-            <w:rPrChange w:id="130" w:author="Lavignotte Fabien" w:date="2013-10-16T13:47:00Z">
-              <w:rPr>
-                <w:lang w:val="en-GB"/>
-              </w:rPr>
-            </w:rPrChange>
           </w:rPr>
           <w:t xml:space="preserve">, based on existing design from TPZ France. Panels can be placed in different areas of a main container with a central area. In </w:t>
         </w:r>
@@ -18512,11 +18485,6 @@
         <w:r>
           <w:rPr>
             <w:lang w:val="en-GB"/>
-            <w:rPrChange w:id="131" w:author="Lavignotte Fabien" w:date="2013-10-16T13:47:00Z">
-              <w:rPr>
-                <w:lang w:val="en-GB"/>
-              </w:rPr>
-            </w:rPrChange>
           </w:rPr>
           <w:t>ngEO</w:t>
         </w:r>
@@ -18524,11 +18492,6 @@
         <w:r>
           <w:rPr>
             <w:lang w:val="en-GB"/>
-            <w:rPrChange w:id="132" w:author="Lavignotte Fabien" w:date="2013-10-16T13:47:00Z">
-              <w:rPr>
-                <w:lang w:val="en-GB"/>
-              </w:rPr>
-            </w:rPrChange>
           </w:rPr>
           <w:t>, the central area is the map.</w:t>
         </w:r>
@@ -18545,8 +18508,8 @@
           <w:lang w:val="en-GB"/>
         </w:rPr>
       </w:pPr>
-      <w:moveFromRangeStart w:id="133" w:author="Lavignotte Fabien" w:date="2013-10-16T13:46:00Z" w:name="move369694520"/>
-      <w:moveFrom w:id="134" w:author="Lavignotte Fabien" w:date="2013-10-16T13:46:00Z">
+      <w:moveFromRangeStart w:id="123" w:author="Lavignotte Fabien" w:date="2013-10-16T13:46:00Z" w:name="move369694520"/>
+      <w:moveFrom w:id="124" w:author="Lavignotte Fabien" w:date="2013-10-16T13:46:00Z">
         <w:r>
           <w:rPr>
             <w:lang w:val="en-GB"/>
@@ -18567,7 +18530,7 @@
         </w:r>
       </w:moveFrom>
     </w:p>
-    <w:moveFromRangeEnd w:id="133"/>
+    <w:moveFromRangeEnd w:id="123"/>
     <w:p>
       <w:pPr>
         <w:pStyle w:val="ListParagraph"/>
@@ -18771,7 +18734,7 @@
         </w:rPr>
         <w:t xml:space="preserve">The </w:t>
       </w:r>
-      <w:del w:id="135" w:author="Lavignotte Fabien" w:date="2013-10-16T13:47:00Z">
+      <w:del w:id="125" w:author="Lavignotte Fabien" w:date="2013-10-16T13:47:00Z">
         <w:r>
           <w:rPr>
             <w:rFonts w:ascii="Verdana" w:eastAsia="Times New Roman" w:hAnsi="Verdana" w:cs="Times New Roman"/>
@@ -18783,7 +18746,7 @@
         </w:r>
       </w:del>
       <w:proofErr w:type="spellStart"/>
-      <w:ins w:id="136" w:author="Lavignotte Fabien" w:date="2013-10-16T13:47:00Z">
+      <w:ins w:id="126" w:author="Lavignotte Fabien" w:date="2013-10-16T13:47:00Z">
         <w:r>
           <w:rPr>
             <w:rFonts w:ascii="Verdana" w:eastAsia="Times New Roman" w:hAnsi="Verdana" w:cs="Times New Roman"/>
@@ -18881,7 +18844,7 @@
       <w:pPr>
         <w:spacing w:before="60" w:after="60" w:line="240" w:lineRule="auto"/>
         <w:rPr>
-          <w:ins w:id="137" w:author="Lavignotte Fabien" w:date="2013-10-14T18:31:00Z"/>
+          <w:ins w:id="127" w:author="Lavignotte Fabien" w:date="2013-10-14T18:31:00Z"/>
           <w:rFonts w:ascii="Verdana" w:eastAsia="Times New Roman" w:hAnsi="Verdana" w:cs="Times New Roman"/>
           <w:sz w:val="18"/>
           <w:szCs w:val="24"/>
@@ -18920,19 +18883,10 @@
       <w:pPr>
         <w:spacing w:before="60" w:after="60" w:line="240" w:lineRule="auto"/>
         <w:rPr>
-          <w:del w:id="138" w:author="Lavignotte Fabien" w:date="2013-10-16T13:49:00Z"/>
-          <w:rFonts w:ascii="Verdana" w:eastAsia="Times New Roman" w:hAnsi="Verdana" w:cs="Times New Roman"/>
-          <w:sz w:val="18"/>
-          <w:szCs w:val="24"/>
-          <w:lang w:val="en-GB"/>
-          <w:rPrChange w:id="139" w:author="Lavignotte Fabien" w:date="2013-10-16T13:47:00Z">
-            <w:rPr>
-              <w:del w:id="140" w:author="Lavignotte Fabien" w:date="2013-10-16T13:49:00Z"/>
-              <w:lang w:val="en-GB"/>
-            </w:rPr>
-          </w:rPrChange>
-        </w:rPr>
-        <w:pPrChange w:id="141" w:author="Lavignotte Fabien" w:date="2013-10-16T13:47:00Z">
+          <w:del w:id="128" w:author="Lavignotte Fabien" w:date="2013-10-16T13:49:00Z"/>
+          <w:lang w:val="en-GB"/>
+        </w:rPr>
+        <w:pPrChange w:id="129" w:author="Lavignotte Fabien" w:date="2013-10-16T13:47:00Z">
           <w:pPr>
             <w:pStyle w:val="ListParagraph"/>
             <w:numPr>
@@ -18942,18 +18896,16 @@
           </w:pPr>
         </w:pPrChange>
       </w:pPr>
-      <w:bookmarkStart w:id="142" w:name="_GoBack"/>
-      <w:bookmarkEnd w:id="142"/>
-      <w:moveToRangeStart w:id="143" w:author="Lavignotte Fabien" w:date="2013-10-16T13:46:00Z" w:name="move369694520"/>
-      <w:moveTo w:id="144" w:author="Lavignotte Fabien" w:date="2013-10-16T13:46:00Z">
-        <w:del w:id="145" w:author="Lavignotte Fabien" w:date="2013-10-16T13:46:00Z">
+      <w:moveToRangeStart w:id="130" w:author="Lavignotte Fabien" w:date="2013-10-16T13:46:00Z" w:name="move369694520"/>
+      <w:moveTo w:id="131" w:author="Lavignotte Fabien" w:date="2013-10-16T13:46:00Z">
+        <w:del w:id="132" w:author="Lavignotte Fabien" w:date="2013-10-16T13:46:00Z">
           <w:r>
             <w:rPr>
               <w:rFonts w:ascii="Verdana" w:eastAsia="Times New Roman" w:hAnsi="Verdana" w:cs="Times New Roman"/>
               <w:sz w:val="18"/>
               <w:szCs w:val="24"/>
               <w:lang w:val="en-GB"/>
-              <w:rPrChange w:id="146" w:author="Lavignotte Fabien" w:date="2013-10-16T13:47:00Z">
+              <w:rPrChange w:id="133" w:author="Lavignotte Fabien" w:date="2013-10-16T13:47:00Z">
                 <w:rPr>
                   <w:lang w:val="en-GB"/>
                 </w:rPr>
@@ -18962,14 +18914,14 @@
             <w:delText>Panel:  t</w:delText>
           </w:r>
         </w:del>
-        <w:del w:id="147" w:author="Lavignotte Fabien" w:date="2013-10-16T13:49:00Z">
+        <w:del w:id="134" w:author="Lavignotte Fabien" w:date="2013-10-16T13:49:00Z">
           <w:r>
             <w:rPr>
               <w:rFonts w:ascii="Verdana" w:eastAsia="Times New Roman" w:hAnsi="Verdana" w:cs="Times New Roman"/>
               <w:sz w:val="18"/>
               <w:szCs w:val="24"/>
               <w:lang w:val="en-GB"/>
-              <w:rPrChange w:id="148" w:author="Lavignotte Fabien" w:date="2013-10-16T13:47:00Z">
+              <w:rPrChange w:id="135" w:author="Lavignotte Fabien" w:date="2013-10-16T13:47:00Z">
                 <w:rPr>
                   <w:lang w:val="en-GB"/>
                 </w:rPr>
@@ -18978,14 +18930,14 @@
             <w:delText xml:space="preserve">his component is a custom </w:delText>
           </w:r>
         </w:del>
-        <w:del w:id="149" w:author="Lavignotte Fabien" w:date="2013-10-16T13:46:00Z">
+        <w:del w:id="136" w:author="Lavignotte Fabien" w:date="2013-10-16T13:46:00Z">
           <w:r>
             <w:rPr>
               <w:rFonts w:ascii="Verdana" w:eastAsia="Times New Roman" w:hAnsi="Verdana" w:cs="Times New Roman"/>
               <w:sz w:val="18"/>
               <w:szCs w:val="24"/>
               <w:lang w:val="en-GB"/>
-              <w:rPrChange w:id="150" w:author="Lavignotte Fabien" w:date="2013-10-16T13:47:00Z">
+              <w:rPrChange w:id="137" w:author="Lavignotte Fabien" w:date="2013-10-16T13:47:00Z">
                 <w:rPr>
                   <w:lang w:val="en-GB"/>
                 </w:rPr>
@@ -18994,14 +18946,14 @@
             <w:delText>ngEO jQuery UI plugin</w:delText>
           </w:r>
         </w:del>
-        <w:del w:id="151" w:author="Lavignotte Fabien" w:date="2013-10-16T13:49:00Z">
+        <w:del w:id="138" w:author="Lavignotte Fabien" w:date="2013-10-16T13:49:00Z">
           <w:r>
             <w:rPr>
               <w:rFonts w:ascii="Verdana" w:eastAsia="Times New Roman" w:hAnsi="Verdana" w:cs="Times New Roman"/>
               <w:sz w:val="18"/>
               <w:szCs w:val="24"/>
               <w:lang w:val="en-GB"/>
-              <w:rPrChange w:id="152" w:author="Lavignotte Fabien" w:date="2013-10-16T13:47:00Z">
+              <w:rPrChange w:id="139" w:author="Lavignotte Fabien" w:date="2013-10-16T13:47:00Z">
                 <w:rPr>
                   <w:lang w:val="en-GB"/>
                 </w:rPr>
@@ -19012,12 +18964,12 @@
         </w:del>
       </w:moveTo>
     </w:p>
-    <w:moveToRangeEnd w:id="143"/>
+    <w:moveToRangeEnd w:id="130"/>
     <w:p>
       <w:pPr>
         <w:spacing w:before="60" w:after="60" w:line="240" w:lineRule="auto"/>
         <w:rPr>
-          <w:del w:id="153" w:author="Lavignotte Fabien" w:date="2013-10-16T13:49:00Z"/>
+          <w:del w:id="140" w:author="Lavignotte Fabien" w:date="2013-10-16T13:49:00Z"/>
           <w:rFonts w:ascii="Verdana" w:eastAsia="Times New Roman" w:hAnsi="Verdana" w:cs="Times New Roman"/>
           <w:sz w:val="18"/>
           <w:szCs w:val="24"/>
@@ -19029,11 +18981,12 @@
       <w:pPr>
         <w:pStyle w:val="Heading3"/>
       </w:pPr>
-      <w:bookmarkStart w:id="154" w:name="_Toc350263561"/>
-      <w:r>
+      <w:bookmarkStart w:id="141" w:name="_Toc350263561"/>
+      <w:r>
+        <w:lastRenderedPageBreak/>
         <w:t>Map</w:t>
       </w:r>
-      <w:bookmarkEnd w:id="154"/>
+      <w:bookmarkEnd w:id="141"/>
     </w:p>
     <w:p>
       <w:pPr>
@@ -19371,7 +19324,6 @@
         <w:rPr>
           <w:lang w:val="en-GB"/>
         </w:rPr>
-        <w:lastRenderedPageBreak/>
         <w:t>Common viewpoint management between 2D and 3D implementations</w:t>
       </w:r>
     </w:p>
@@ -19727,7 +19679,7 @@
           <v:shape id="_x0000_i1026" type="#_x0000_t75" style="width:231pt;height:117pt" o:ole="">
             <v:imagedata r:id="rId14" o:title=""/>
           </v:shape>
-          <o:OLEObject Type="Embed" ProgID="Visio.Drawing.11" ShapeID="_x0000_i1026" DrawAspect="Content" ObjectID="_1443436555" r:id="rId15"/>
+          <o:OLEObject Type="Embed" ProgID="Visio.Drawing.11" ShapeID="_x0000_i1026" DrawAspect="Content" ObjectID="_1443852794" r:id="rId15"/>
         </w:object>
       </w:r>
     </w:p>
@@ -19740,7 +19692,7 @@
           <w:lang w:val="en-GB"/>
         </w:rPr>
       </w:pPr>
-      <w:bookmarkStart w:id="155" w:name="_Toc350263639"/>
+      <w:bookmarkStart w:id="142" w:name="_Toc350263639"/>
       <w:r>
         <w:t xml:space="preserve">Figure </w:t>
       </w:r>
@@ -19765,7 +19717,7 @@
       <w:r>
         <w:t xml:space="preserve"> Map facade</w:t>
       </w:r>
-      <w:bookmarkEnd w:id="155"/>
+      <w:bookmarkEnd w:id="142"/>
     </w:p>
     <w:p>
       <w:pPr>
@@ -19943,14 +19895,14 @@
       <w:pPr>
         <w:pStyle w:val="Heading3"/>
       </w:pPr>
-      <w:bookmarkStart w:id="156" w:name="_Toc350263562"/>
+      <w:bookmarkStart w:id="143" w:name="_Toc350263562"/>
       <w:r>
         <w:t>Model/Vie</w:t>
       </w:r>
       <w:r>
         <w:t>w</w:t>
       </w:r>
-      <w:bookmarkEnd w:id="156"/>
+      <w:bookmarkEnd w:id="143"/>
     </w:p>
     <w:p>
       <w:pPr>
@@ -19959,11 +19911,11 @@
       <w:r>
         <w:t xml:space="preserve"> </w:t>
       </w:r>
-      <w:bookmarkStart w:id="157" w:name="_Toc350263563"/>
+      <w:bookmarkStart w:id="144" w:name="_Toc350263563"/>
       <w:r>
         <w:t>Backbone</w:t>
       </w:r>
-      <w:bookmarkEnd w:id="157"/>
+      <w:bookmarkEnd w:id="144"/>
     </w:p>
     <w:p>
       <w:pPr>
@@ -20002,6 +19954,7 @@
           <w:szCs w:val="24"/>
           <w:lang w:val="en-GB"/>
         </w:rPr>
+        <w:lastRenderedPageBreak/>
         <w:t>Backbone consists of five major components:</w:t>
       </w:r>
     </w:p>
@@ -20134,7 +20087,6 @@
         <w:rPr>
           <w:lang w:val="en-GB"/>
         </w:rPr>
-        <w:lastRenderedPageBreak/>
         <w:t>View: This class provides the glue between the GUI (HTML/CSS) and the model. It is more convention that code, Backbone does not impose anything when developing a View. The class naming is a little bit confusing because it looks more as a Controller in traditional MVC.</w:t>
       </w:r>
     </w:p>
@@ -20511,21 +20463,21 @@
       <w:pPr>
         <w:pStyle w:val="Heading4"/>
       </w:pPr>
-      <w:bookmarkStart w:id="158" w:name="_Toc350263564"/>
+      <w:bookmarkStart w:id="145" w:name="_Toc350263564"/>
       <w:r>
         <w:t>Search</w:t>
       </w:r>
-      <w:bookmarkEnd w:id="158"/>
+      <w:bookmarkEnd w:id="145"/>
     </w:p>
     <w:p>
       <w:pPr>
         <w:pStyle w:val="Heading5"/>
       </w:pPr>
-      <w:bookmarkStart w:id="159" w:name="_Toc350263565"/>
+      <w:bookmarkStart w:id="146" w:name="_Toc350263565"/>
       <w:r>
         <w:t>Modules</w:t>
       </w:r>
-      <w:bookmarkEnd w:id="159"/>
+      <w:bookmarkEnd w:id="146"/>
     </w:p>
     <w:p>
       <w:pPr>
@@ -20743,7 +20695,7 @@
           <w:numId w:val="15"/>
         </w:numPr>
         <w:rPr>
-          <w:ins w:id="160" w:author="Lavignotte Fabien" w:date="2013-10-16T13:12:00Z"/>
+          <w:ins w:id="147" w:author="Lavignotte Fabien" w:date="2013-10-16T13:12:00Z"/>
           <w:lang w:val="en-GB"/>
         </w:rPr>
       </w:pPr>
@@ -20774,7 +20726,7 @@
         </w:rPr>
       </w:pPr>
       <w:proofErr w:type="spellStart"/>
-      <w:ins w:id="161" w:author="Lavignotte Fabien" w:date="2013-10-16T13:12:00Z">
+      <w:ins w:id="148" w:author="Lavignotte Fabien" w:date="2013-10-16T13:12:00Z">
         <w:r>
           <w:rPr>
             <w:lang w:val="en-GB"/>
@@ -20795,7 +20747,7 @@
           <w:t xml:space="preserve">: an object to </w:t>
         </w:r>
       </w:ins>
-      <w:ins w:id="162" w:author="Lavignotte Fabien" w:date="2013-10-16T13:13:00Z">
+      <w:ins w:id="149" w:author="Lavignotte Fabien" w:date="2013-10-16T13:13:00Z">
         <w:r>
           <w:rPr>
             <w:lang w:val="en-GB"/>
@@ -20803,7 +20755,7 @@
           <w:t>manage</w:t>
         </w:r>
       </w:ins>
-      <w:ins w:id="163" w:author="Lavignotte Fabien" w:date="2013-10-16T13:12:00Z">
+      <w:ins w:id="150" w:author="Lavignotte Fabien" w:date="2013-10-16T13:12:00Z">
         <w:r>
           <w:rPr>
             <w:lang w:val="en-GB"/>
@@ -20811,7 +20763,7 @@
           <w:t xml:space="preserve"> user authorization </w:t>
         </w:r>
       </w:ins>
-      <w:ins w:id="164" w:author="Lavignotte Fabien" w:date="2013-10-16T13:13:00Z">
+      <w:ins w:id="151" w:author="Lavignotte Fabien" w:date="2013-10-16T13:13:00Z">
         <w:r>
           <w:rPr>
             <w:lang w:val="en-GB"/>
@@ -20819,7 +20771,7 @@
           <w:t>on</w:t>
         </w:r>
       </w:ins>
-      <w:ins w:id="165" w:author="Lavignotte Fabien" w:date="2013-10-16T13:12:00Z">
+      <w:ins w:id="152" w:author="Lavignotte Fabien" w:date="2013-10-16T13:12:00Z">
         <w:r>
           <w:rPr>
             <w:lang w:val="en-GB"/>
@@ -20827,7 +20779,7 @@
           <w:t xml:space="preserve"> datasets. </w:t>
         </w:r>
       </w:ins>
-      <w:ins w:id="166" w:author="Lavignotte Fabien" w:date="2013-10-16T13:13:00Z">
+      <w:ins w:id="153" w:author="Lavignotte Fabien" w:date="2013-10-16T13:13:00Z">
         <w:r>
           <w:rPr>
             <w:lang w:val="en-GB"/>
@@ -21106,6 +21058,7 @@
         <w:rPr>
           <w:lang w:val="en-GB"/>
         </w:rPr>
+        <w:lastRenderedPageBreak/>
         <w:t>DataSet</w:t>
       </w:r>
       <w:r>
@@ -21121,6 +21074,28 @@
         </w:rPr>
         <w:t>: this view controls the dataset selection</w:t>
       </w:r>
+      <w:ins w:id="154" w:author="Lavignotte Fabien" w:date="2013-10-21T09:26:00Z">
+        <w:r>
+          <w:rPr>
+            <w:lang w:val="en-GB"/>
+          </w:rPr>
+          <w:t xml:space="preserve">, show the </w:t>
+        </w:r>
+        <w:proofErr w:type="gramStart"/>
+        <w:r>
+          <w:rPr>
+            <w:lang w:val="en-GB"/>
+          </w:rPr>
+          <w:t>list  of</w:t>
+        </w:r>
+        <w:proofErr w:type="gramEnd"/>
+        <w:r>
+          <w:rPr>
+            <w:lang w:val="en-GB"/>
+          </w:rPr>
+          <w:t xml:space="preserve"> datasets according to some filter criteria and user authorizations.</w:t>
+        </w:r>
+      </w:ins>
     </w:p>
     <w:p>
       <w:pPr>
@@ -21129,6 +21104,8 @@
           <w:lang w:val="en-GB"/>
         </w:rPr>
       </w:pPr>
+      <w:bookmarkStart w:id="155" w:name="_GoBack"/>
+      <w:bookmarkEnd w:id="155"/>
       <w:proofErr w:type="spellStart"/>
       <w:r>
         <w:rPr>
@@ -21180,67 +21157,124 @@
         <w:keepNext/>
         <w:jc w:val="center"/>
       </w:pPr>
-      <w:r>
-        <w:rPr>
-          <w:noProof/>
-          <w:lang w:val="fr-FR" w:eastAsia="fr-FR"/>
-        </w:rPr>
-        <w:lastRenderedPageBreak/>
-        <w:drawing>
-          <wp:inline distT="0" distB="0" distL="0" distR="0" wp14:anchorId="7EA805CA" wp14:editId="0EF322CD">
-            <wp:extent cx="5939790" cy="3540510"/>
-            <wp:effectExtent l="0" t="0" r="3810" b="3175"/>
-            <wp:docPr id="2" name="Picture 2"/>
-            <wp:cNvGraphicFramePr>
-              <a:graphicFrameLocks xmlns:a="http://schemas.openxmlformats.org/drawingml/2006/main" noChangeAspect="1"/>
-            </wp:cNvGraphicFramePr>
-            <a:graphic xmlns:a="http://schemas.openxmlformats.org/drawingml/2006/main">
-              <a:graphicData uri="http://schemas.openxmlformats.org/drawingml/2006/picture">
-                <pic:pic xmlns:pic="http://schemas.openxmlformats.org/drawingml/2006/picture">
-                  <pic:nvPicPr>
-                    <pic:cNvPr id="0" name="Picture 3"/>
-                    <pic:cNvPicPr>
-                      <a:picLocks noChangeAspect="1" noChangeArrowheads="1"/>
-                    </pic:cNvPicPr>
-                  </pic:nvPicPr>
-                  <pic:blipFill>
-                    <a:blip r:embed="rId16">
-                      <a:extLst>
-                        <a:ext uri="{28A0092B-C50C-407E-A947-70E740481C1C}">
-                          <a14:useLocalDpi xmlns:a14="http://schemas.microsoft.com/office/drawing/2010/main" val="0"/>
-                        </a:ext>
-                      </a:extLst>
-                    </a:blip>
-                    <a:srcRect/>
-                    <a:stretch>
-                      <a:fillRect/>
-                    </a:stretch>
-                  </pic:blipFill>
-                  <pic:spPr bwMode="auto">
-                    <a:xfrm>
-                      <a:off x="0" y="0"/>
-                      <a:ext cx="5939790" cy="3540510"/>
-                    </a:xfrm>
-                    <a:prstGeom prst="rect">
-                      <a:avLst/>
-                    </a:prstGeom>
-                    <a:noFill/>
-                    <a:ln>
+      <w:del w:id="156" w:author="Lavignotte Fabien" w:date="2013-10-21T09:26:00Z">
+        <w:r>
+          <w:rPr>
+            <w:noProof/>
+            <w:lang w:val="fr-FR" w:eastAsia="fr-FR"/>
+          </w:rPr>
+          <w:drawing>
+            <wp:inline distT="0" distB="0" distL="0" distR="0" wp14:anchorId="11D7C6F8" wp14:editId="1DF8CB1F">
+              <wp:extent cx="5939790" cy="3540510"/>
+              <wp:effectExtent l="0" t="0" r="3810" b="3175"/>
+              <wp:docPr id="2" name="Picture 2"/>
+              <wp:cNvGraphicFramePr>
+                <a:graphicFrameLocks xmlns:a="http://schemas.openxmlformats.org/drawingml/2006/main" noChangeAspect="1"/>
+              </wp:cNvGraphicFramePr>
+              <a:graphic xmlns:a="http://schemas.openxmlformats.org/drawingml/2006/main">
+                <a:graphicData uri="http://schemas.openxmlformats.org/drawingml/2006/picture">
+                  <pic:pic xmlns:pic="http://schemas.openxmlformats.org/drawingml/2006/picture">
+                    <pic:nvPicPr>
+                      <pic:cNvPr id="0" name="Picture 3"/>
+                      <pic:cNvPicPr>
+                        <a:picLocks noChangeAspect="1" noChangeArrowheads="1"/>
+                      </pic:cNvPicPr>
+                    </pic:nvPicPr>
+                    <pic:blipFill>
+                      <a:blip r:embed="rId16">
+                        <a:extLst>
+                          <a:ext uri="{28A0092B-C50C-407E-A947-70E740481C1C}">
+                            <a14:useLocalDpi xmlns:a14="http://schemas.microsoft.com/office/drawing/2010/main" val="0"/>
+                          </a:ext>
+                        </a:extLst>
+                      </a:blip>
+                      <a:srcRect/>
+                      <a:stretch>
+                        <a:fillRect/>
+                      </a:stretch>
+                    </pic:blipFill>
+                    <pic:spPr bwMode="auto">
+                      <a:xfrm>
+                        <a:off x="0" y="0"/>
+                        <a:ext cx="5939790" cy="3540510"/>
+                      </a:xfrm>
+                      <a:prstGeom prst="rect">
+                        <a:avLst/>
+                      </a:prstGeom>
                       <a:noFill/>
-                    </a:ln>
-                  </pic:spPr>
-                </pic:pic>
-              </a:graphicData>
-            </a:graphic>
-          </wp:inline>
-        </w:drawing>
-      </w:r>
+                      <a:ln>
+                        <a:noFill/>
+                      </a:ln>
+                    </pic:spPr>
+                  </pic:pic>
+                </a:graphicData>
+              </a:graphic>
+            </wp:inline>
+          </w:drawing>
+        </w:r>
+      </w:del>
+      <w:ins w:id="157" w:author="Lavignotte Fabien" w:date="2013-10-21T09:26:00Z">
+        <w:r>
+          <w:rPr>
+            <w:noProof/>
+            <w:lang w:val="fr-FR" w:eastAsia="fr-FR"/>
+          </w:rPr>
+          <w:drawing>
+            <wp:inline distT="0" distB="0" distL="0" distR="0">
+              <wp:extent cx="5939790" cy="3482555"/>
+              <wp:effectExtent l="0" t="0" r="3810" b="3810"/>
+              <wp:docPr id="7" name="Picture 7"/>
+              <wp:cNvGraphicFramePr>
+                <a:graphicFrameLocks xmlns:a="http://schemas.openxmlformats.org/drawingml/2006/main" noChangeAspect="1"/>
+              </wp:cNvGraphicFramePr>
+              <a:graphic xmlns:a="http://schemas.openxmlformats.org/drawingml/2006/main">
+                <a:graphicData uri="http://schemas.openxmlformats.org/drawingml/2006/picture">
+                  <pic:pic xmlns:pic="http://schemas.openxmlformats.org/drawingml/2006/picture">
+                    <pic:nvPicPr>
+                      <pic:cNvPr id="0" name="Picture 3"/>
+                      <pic:cNvPicPr>
+                        <a:picLocks noChangeAspect="1" noChangeArrowheads="1"/>
+                      </pic:cNvPicPr>
+                    </pic:nvPicPr>
+                    <pic:blipFill>
+                      <a:blip r:embed="rId17">
+                        <a:extLst>
+                          <a:ext uri="{28A0092B-C50C-407E-A947-70E740481C1C}">
+                            <a14:useLocalDpi xmlns:a14="http://schemas.microsoft.com/office/drawing/2010/main" val="0"/>
+                          </a:ext>
+                        </a:extLst>
+                      </a:blip>
+                      <a:srcRect/>
+                      <a:stretch>
+                        <a:fillRect/>
+                      </a:stretch>
+                    </pic:blipFill>
+                    <pic:spPr bwMode="auto">
+                      <a:xfrm>
+                        <a:off x="0" y="0"/>
+                        <a:ext cx="5939790" cy="3482555"/>
+                      </a:xfrm>
+                      <a:prstGeom prst="rect">
+                        <a:avLst/>
+                      </a:prstGeom>
+                      <a:noFill/>
+                      <a:ln>
+                        <a:noFill/>
+                      </a:ln>
+                    </pic:spPr>
+                  </pic:pic>
+                </a:graphicData>
+              </a:graphic>
+            </wp:inline>
+          </w:drawing>
+        </w:r>
+      </w:ins>
     </w:p>
     <w:p>
       <w:pPr>
         <w:pStyle w:val="Caption"/>
       </w:pPr>
-      <w:bookmarkStart w:id="167" w:name="_Toc350263640"/>
+      <w:bookmarkStart w:id="158" w:name="_Toc350263640"/>
       <w:r>
         <w:t xml:space="preserve">Figure </w:t>
       </w:r>
@@ -21265,17 +21299,17 @@
       <w:r>
         <w:t xml:space="preserve"> Search component</w:t>
       </w:r>
-      <w:bookmarkEnd w:id="167"/>
+      <w:bookmarkEnd w:id="158"/>
     </w:p>
     <w:p>
       <w:pPr>
         <w:pStyle w:val="Heading5"/>
       </w:pPr>
-      <w:bookmarkStart w:id="168" w:name="_Toc350263566"/>
+      <w:bookmarkStart w:id="159" w:name="_Toc350263566"/>
       <w:r>
         <w:t>Interactions</w:t>
       </w:r>
-      <w:bookmarkEnd w:id="168"/>
+      <w:bookmarkEnd w:id="159"/>
     </w:p>
     <w:p>
       <w:pPr>
@@ -21333,6 +21367,7 @@
       </w:pPr>
       <w:proofErr w:type="spellStart"/>
       <w:r>
+        <w:lastRenderedPageBreak/>
         <w:t>DatasetSelectionView</w:t>
       </w:r>
       <w:proofErr w:type="spellEnd"/>
@@ -21456,7 +21491,6 @@
           <w:noProof/>
           <w:lang w:val="fr-FR" w:eastAsia="fr-FR"/>
         </w:rPr>
-        <w:lastRenderedPageBreak/>
         <w:drawing>
           <wp:inline distT="0" distB="0" distL="0" distR="0" wp14:anchorId="624702B7" wp14:editId="594011DA">
             <wp:extent cx="5939790" cy="3273526"/>
@@ -21475,7 +21509,7 @@
                     </pic:cNvPicPr>
                   </pic:nvPicPr>
                   <pic:blipFill>
-                    <a:blip r:embed="rId17">
+                    <a:blip r:embed="rId18">
                       <a:extLst>
                         <a:ext uri="{28A0092B-C50C-407E-A947-70E740481C1C}">
                           <a14:useLocalDpi xmlns:a14="http://schemas.microsoft.com/office/drawing/2010/main" val="0"/>
@@ -21511,7 +21545,7 @@
       <w:pPr>
         <w:pStyle w:val="Caption"/>
       </w:pPr>
-      <w:bookmarkStart w:id="169" w:name="_Toc350263641"/>
+      <w:bookmarkStart w:id="160" w:name="_Toc350263641"/>
       <w:r>
         <w:t xml:space="preserve">Figure </w:t>
       </w:r>
@@ -21550,7 +21584,7 @@
       <w:r>
         <w:t xml:space="preserve"> sequence diagram</w:t>
       </w:r>
-      <w:bookmarkEnd w:id="169"/>
+      <w:bookmarkEnd w:id="160"/>
     </w:p>
     <w:p>
       <w:pPr>
@@ -21764,7 +21798,7 @@
                     </pic:cNvPicPr>
                   </pic:nvPicPr>
                   <pic:blipFill>
-                    <a:blip r:embed="rId18">
+                    <a:blip r:embed="rId19">
                       <a:extLst>
                         <a:ext uri="{28A0092B-C50C-407E-A947-70E740481C1C}">
                           <a14:useLocalDpi xmlns:a14="http://schemas.microsoft.com/office/drawing/2010/main" val="0"/>
@@ -21800,7 +21834,7 @@
       <w:pPr>
         <w:pStyle w:val="Caption"/>
       </w:pPr>
-      <w:bookmarkStart w:id="170" w:name="_Toc350263642"/>
+      <w:bookmarkStart w:id="161" w:name="_Toc350263642"/>
       <w:r>
         <w:t xml:space="preserve">Figure </w:t>
       </w:r>
@@ -21831,29 +21865,29 @@
       <w:r>
         <w:t xml:space="preserve"> sequence diagram</w:t>
       </w:r>
-      <w:bookmarkEnd w:id="170"/>
+      <w:bookmarkEnd w:id="161"/>
     </w:p>
     <w:p>
       <w:pPr>
         <w:pStyle w:val="Heading4"/>
       </w:pPr>
-      <w:bookmarkStart w:id="171" w:name="_Toc350263567"/>
+      <w:bookmarkStart w:id="162" w:name="_Toc350263567"/>
       <w:proofErr w:type="spellStart"/>
       <w:r>
         <w:t>SearchResults</w:t>
       </w:r>
-      <w:bookmarkEnd w:id="171"/>
+      <w:bookmarkEnd w:id="162"/>
       <w:proofErr w:type="spellEnd"/>
     </w:p>
     <w:p>
       <w:pPr>
         <w:pStyle w:val="Heading5"/>
       </w:pPr>
-      <w:bookmarkStart w:id="172" w:name="_Toc350263568"/>
+      <w:bookmarkStart w:id="163" w:name="_Toc350263568"/>
       <w:r>
         <w:t>Modules</w:t>
       </w:r>
-      <w:bookmarkEnd w:id="172"/>
+      <w:bookmarkEnd w:id="163"/>
     </w:p>
     <w:p>
       <w:pPr>
@@ -22363,11 +22397,11 @@
       <w:pPr>
         <w:pStyle w:val="Heading5"/>
       </w:pPr>
-      <w:bookmarkStart w:id="173" w:name="_Toc350263569"/>
+      <w:bookmarkStart w:id="164" w:name="_Toc350263569"/>
       <w:r>
         <w:t>Interactions</w:t>
       </w:r>
-      <w:bookmarkEnd w:id="173"/>
+      <w:bookmarkEnd w:id="164"/>
     </w:p>
     <w:p>
       <w:pPr>
@@ -22596,7 +22630,7 @@
                     </pic:cNvPicPr>
                   </pic:nvPicPr>
                   <pic:blipFill>
-                    <a:blip r:embed="rId19">
+                    <a:blip r:embed="rId20">
                       <a:extLst>
                         <a:ext uri="{28A0092B-C50C-407E-A947-70E740481C1C}">
                           <a14:useLocalDpi xmlns:a14="http://schemas.microsoft.com/office/drawing/2010/main" val="0"/>
@@ -22636,7 +22670,7 @@
           <w:lang w:val="en-GB"/>
         </w:rPr>
       </w:pPr>
-      <w:bookmarkStart w:id="174" w:name="_Toc350263643"/>
+      <w:bookmarkStart w:id="165" w:name="_Toc350263643"/>
       <w:r>
         <w:t xml:space="preserve">Figure </w:t>
       </w:r>
@@ -22661,7 +22695,7 @@
       <w:r>
         <w:t xml:space="preserve"> Search results sequence diagram</w:t>
       </w:r>
-      <w:bookmarkEnd w:id="174"/>
+      <w:bookmarkEnd w:id="165"/>
     </w:p>
     <w:p>
       <w:pPr>
@@ -22678,21 +22712,21 @@
       <w:pPr>
         <w:pStyle w:val="Heading4"/>
       </w:pPr>
-      <w:bookmarkStart w:id="175" w:name="_Toc350263570"/>
+      <w:bookmarkStart w:id="166" w:name="_Toc350263570"/>
       <w:r>
         <w:t>Account</w:t>
       </w:r>
-      <w:bookmarkEnd w:id="175"/>
+      <w:bookmarkEnd w:id="166"/>
     </w:p>
     <w:p>
       <w:pPr>
         <w:pStyle w:val="Heading5"/>
       </w:pPr>
-      <w:bookmarkStart w:id="176" w:name="_Toc350263571"/>
+      <w:bookmarkStart w:id="167" w:name="_Toc350263571"/>
       <w:r>
         <w:t>Modules</w:t>
       </w:r>
-      <w:bookmarkEnd w:id="176"/>
+      <w:bookmarkEnd w:id="167"/>
     </w:p>
     <w:p>
       <w:pPr>
@@ -23456,11 +23490,11 @@
       <w:pPr>
         <w:pStyle w:val="Heading5"/>
       </w:pPr>
-      <w:bookmarkStart w:id="177" w:name="_Toc350263572"/>
+      <w:bookmarkStart w:id="168" w:name="_Toc350263572"/>
       <w:r>
         <w:t>Interactions</w:t>
       </w:r>
-      <w:bookmarkEnd w:id="177"/>
+      <w:bookmarkEnd w:id="168"/>
     </w:p>
     <w:p>
       <w:pPr>
@@ -23616,7 +23650,7 @@
                     </pic:cNvPicPr>
                   </pic:nvPicPr>
                   <pic:blipFill>
-                    <a:blip r:embed="rId20">
+                    <a:blip r:embed="rId21">
                       <a:extLst>
                         <a:ext uri="{28A0092B-C50C-407E-A947-70E740481C1C}">
                           <a14:useLocalDpi xmlns:a14="http://schemas.microsoft.com/office/drawing/2010/main" val="0"/>
@@ -23655,7 +23689,7 @@
           <w:lang w:val="en-GB"/>
         </w:rPr>
       </w:pPr>
-      <w:bookmarkStart w:id="178" w:name="_Toc350263644"/>
+      <w:bookmarkStart w:id="169" w:name="_Toc350263644"/>
       <w:r>
         <w:t xml:space="preserve">Figure </w:t>
       </w:r>
@@ -23680,13 +23714,13 @@
       <w:r>
         <w:t xml:space="preserve"> Download manager monitoring sequence diagram</w:t>
       </w:r>
-      <w:bookmarkEnd w:id="178"/>
+      <w:bookmarkEnd w:id="169"/>
     </w:p>
     <w:p>
       <w:pPr>
         <w:pStyle w:val="Heading4"/>
       </w:pPr>
-      <w:bookmarkStart w:id="179" w:name="_Toc350263573"/>
+      <w:bookmarkStart w:id="170" w:name="_Toc350263573"/>
       <w:proofErr w:type="spellStart"/>
       <w:r>
         <w:t>D</w:t>
@@ -23694,18 +23728,18 @@
       <w:r>
         <w:t>ataAccess</w:t>
       </w:r>
-      <w:bookmarkEnd w:id="179"/>
+      <w:bookmarkEnd w:id="170"/>
       <w:proofErr w:type="spellEnd"/>
     </w:p>
     <w:p>
       <w:pPr>
         <w:pStyle w:val="Heading5"/>
       </w:pPr>
-      <w:bookmarkStart w:id="180" w:name="_Toc350263574"/>
+      <w:bookmarkStart w:id="171" w:name="_Toc350263574"/>
       <w:r>
         <w:t>Modules</w:t>
       </w:r>
-      <w:bookmarkEnd w:id="180"/>
+      <w:bookmarkEnd w:id="171"/>
     </w:p>
     <w:p>
       <w:pPr>
@@ -24481,12 +24515,12 @@
       <w:pPr>
         <w:pStyle w:val="Heading5"/>
       </w:pPr>
-      <w:bookmarkStart w:id="181" w:name="_Toc350263575"/>
+      <w:bookmarkStart w:id="172" w:name="_Toc350263575"/>
       <w:r>
         <w:lastRenderedPageBreak/>
         <w:t>Interactions</w:t>
       </w:r>
-      <w:bookmarkEnd w:id="181"/>
+      <w:bookmarkEnd w:id="172"/>
     </w:p>
     <w:p>
       <w:pPr>
@@ -24698,7 +24732,7 @@
                     </pic:cNvPicPr>
                   </pic:nvPicPr>
                   <pic:blipFill>
-                    <a:blip r:embed="rId21">
+                    <a:blip r:embed="rId22">
                       <a:extLst>
                         <a:ext uri="{28A0092B-C50C-407E-A947-70E740481C1C}">
                           <a14:useLocalDpi xmlns:a14="http://schemas.microsoft.com/office/drawing/2010/main" val="0"/>
@@ -24734,7 +24768,7 @@
       <w:pPr>
         <w:pStyle w:val="Caption"/>
       </w:pPr>
-      <w:bookmarkStart w:id="182" w:name="_Toc350263645"/>
+      <w:bookmarkStart w:id="173" w:name="_Toc350263645"/>
       <w:r>
         <w:t xml:space="preserve">Figure </w:t>
       </w:r>
@@ -24759,7 +24793,7 @@
       <w:r>
         <w:t xml:space="preserve"> Simple Data Access sequence diagram</w:t>
       </w:r>
-      <w:bookmarkEnd w:id="182"/>
+      <w:bookmarkEnd w:id="173"/>
     </w:p>
     <w:p>
       <w:pPr>
@@ -24776,25 +24810,25 @@
       <w:pPr>
         <w:pStyle w:val="Heading4"/>
         <w:rPr>
-          <w:ins w:id="183" w:author="Lavignotte Fabien" w:date="2013-10-14T18:29:00Z"/>
-        </w:rPr>
-      </w:pPr>
-      <w:bookmarkStart w:id="184" w:name="_Toc350263576"/>
+          <w:ins w:id="174" w:author="Lavignotte Fabien" w:date="2013-10-14T18:29:00Z"/>
+        </w:rPr>
+      </w:pPr>
+      <w:bookmarkStart w:id="175" w:name="_Toc350263576"/>
       <w:proofErr w:type="spellStart"/>
       <w:r>
         <w:t>Shopcart</w:t>
       </w:r>
-      <w:bookmarkEnd w:id="184"/>
+      <w:bookmarkEnd w:id="175"/>
       <w:proofErr w:type="spellEnd"/>
     </w:p>
     <w:p>
       <w:pPr>
         <w:pStyle w:val="Heading5"/>
         <w:rPr>
-          <w:ins w:id="185" w:author="Lavignotte Fabien" w:date="2013-10-14T18:29:00Z"/>
-        </w:rPr>
-      </w:pPr>
-      <w:ins w:id="186" w:author="Lavignotte Fabien" w:date="2013-10-14T18:29:00Z">
+          <w:ins w:id="176" w:author="Lavignotte Fabien" w:date="2013-10-14T18:29:00Z"/>
+        </w:rPr>
+      </w:pPr>
+      <w:ins w:id="177" w:author="Lavignotte Fabien" w:date="2013-10-14T18:29:00Z">
         <w:r>
           <w:t>Modules</w:t>
         </w:r>
@@ -24803,9 +24837,9 @@
     <w:p>
       <w:pPr>
         <w:rPr>
-          <w:del w:id="187" w:author="Lavignotte Fabien" w:date="2013-10-14T18:29:00Z"/>
-        </w:rPr>
-        <w:pPrChange w:id="188" w:author="Lavignotte Fabien" w:date="2013-10-14T18:29:00Z">
+          <w:del w:id="178" w:author="Lavignotte Fabien" w:date="2013-10-14T18:29:00Z"/>
+        </w:rPr>
+        <w:pPrChange w:id="179" w:author="Lavignotte Fabien" w:date="2013-10-14T18:29:00Z">
           <w:pPr>
             <w:pStyle w:val="Heading4"/>
           </w:pPr>
@@ -24860,7 +24894,7 @@
           <w:numId w:val="24"/>
         </w:numPr>
         <w:rPr>
-          <w:ins w:id="189" w:author="Lavignotte Fabien" w:date="2013-10-14T18:29:00Z"/>
+          <w:ins w:id="180" w:author="Lavignotte Fabien" w:date="2013-10-14T18:29:00Z"/>
           <w:lang w:val="en-GB"/>
         </w:rPr>
       </w:pPr>
@@ -24878,7 +24912,7 @@
         </w:rPr>
         <w:t xml:space="preserve">: a class to manage </w:t>
       </w:r>
-      <w:del w:id="190" w:author="Lavignotte Fabien" w:date="2013-10-14T18:29:00Z">
+      <w:del w:id="181" w:author="Lavignotte Fabien" w:date="2013-10-14T18:29:00Z">
         <w:r>
           <w:rPr>
             <w:lang w:val="en-GB"/>
@@ -24892,7 +24926,7 @@
           <w:delText xml:space="preserve">ll informations </w:delText>
         </w:r>
       </w:del>
-      <w:ins w:id="191" w:author="Lavignotte Fabien" w:date="2013-10-14T18:29:00Z">
+      <w:ins w:id="182" w:author="Lavignotte Fabien" w:date="2013-10-14T18:29:00Z">
         <w:r>
           <w:rPr>
             <w:lang w:val="en-GB"/>
@@ -24927,7 +24961,7 @@
         <w:t>Shopcart</w:t>
       </w:r>
       <w:proofErr w:type="spellEnd"/>
-      <w:ins w:id="192" w:author="Lavignotte Fabien" w:date="2013-10-16T13:41:00Z">
+      <w:ins w:id="183" w:author="Lavignotte Fabien" w:date="2013-10-16T13:41:00Z">
         <w:r>
           <w:rPr>
             <w:lang w:val="en-GB"/>
@@ -24976,11 +25010,12 @@
       </w:pPr>
       <w:proofErr w:type="spellStart"/>
       <w:proofErr w:type="gramStart"/>
-      <w:ins w:id="193" w:author="Lavignotte Fabien" w:date="2013-10-14T18:29:00Z">
+      <w:ins w:id="184" w:author="Lavignotte Fabien" w:date="2013-10-14T18:29:00Z">
         <w:r>
           <w:rPr>
             <w:lang w:val="en-GB"/>
           </w:rPr>
+          <w:lastRenderedPageBreak/>
           <w:t>ShopcartCollection</w:t>
         </w:r>
         <w:proofErr w:type="spellEnd"/>
@@ -24998,7 +25033,7 @@
           <w:t xml:space="preserve"> manage the </w:t>
         </w:r>
       </w:ins>
-      <w:ins w:id="194" w:author="Lavignotte Fabien" w:date="2013-10-14T18:30:00Z">
+      <w:ins w:id="185" w:author="Lavignotte Fabien" w:date="2013-10-14T18:30:00Z">
         <w:r>
           <w:rPr>
             <w:lang w:val="en-GB"/>
@@ -25006,7 +25041,7 @@
           <w:t>shop carts</w:t>
         </w:r>
       </w:ins>
-      <w:ins w:id="195" w:author="Lavignotte Fabien" w:date="2013-10-14T18:29:00Z">
+      <w:ins w:id="186" w:author="Lavignotte Fabien" w:date="2013-10-14T18:29:00Z">
         <w:r>
           <w:rPr>
             <w:lang w:val="en-GB"/>
@@ -25014,7 +25049,7 @@
           <w:t xml:space="preserve"> owned by the user</w:t>
         </w:r>
       </w:ins>
-      <w:ins w:id="196" w:author="Lavignotte Fabien" w:date="2013-10-16T13:22:00Z">
+      <w:ins w:id="187" w:author="Lavignotte Fabien" w:date="2013-10-16T13:22:00Z">
         <w:r>
           <w:rPr>
             <w:lang w:val="en-GB"/>
@@ -25029,7 +25064,7 @@
           <w:t>shopc</w:t>
         </w:r>
       </w:ins>
-      <w:ins w:id="197" w:author="Lavignotte Fabien" w:date="2013-10-16T13:23:00Z">
+      <w:ins w:id="188" w:author="Lavignotte Fabien" w:date="2013-10-16T13:23:00Z">
         <w:r>
           <w:rPr>
             <w:lang w:val="en-GB"/>
@@ -25097,7 +25132,7 @@
           <w:lang w:val="en-GB"/>
         </w:rPr>
       </w:pPr>
-      <w:del w:id="198" w:author="Lavignotte Fabien" w:date="2013-10-16T13:42:00Z">
+      <w:del w:id="189" w:author="Lavignotte Fabien" w:date="2013-10-16T13:42:00Z">
         <w:r>
           <w:rPr>
             <w:lang w:val="en-GB"/>
@@ -25106,7 +25141,7 @@
         </w:r>
       </w:del>
       <w:proofErr w:type="spellStart"/>
-      <w:ins w:id="199" w:author="Lavignotte Fabien" w:date="2013-10-16T13:42:00Z">
+      <w:ins w:id="190" w:author="Lavignotte Fabien" w:date="2013-10-16T13:42:00Z">
         <w:r>
           <w:rPr>
             <w:lang w:val="en-GB"/>
@@ -25147,7 +25182,7 @@
         </w:rPr>
         <w:t xml:space="preserve"> list</w:t>
       </w:r>
-      <w:ins w:id="200" w:author="Lavignotte Fabien" w:date="2013-10-16T13:16:00Z">
+      <w:ins w:id="191" w:author="Lavignotte Fabien" w:date="2013-10-16T13:16:00Z">
         <w:r>
           <w:rPr>
             <w:lang w:val="en-GB"/>
@@ -25167,7 +25202,7 @@
           <w:lang w:val="en-GB"/>
         </w:rPr>
       </w:pPr>
-      <w:del w:id="201" w:author="Lavignotte Fabien" w:date="2013-10-14T18:30:00Z">
+      <w:del w:id="192" w:author="Lavignotte Fabien" w:date="2013-10-14T18:30:00Z">
         <w:r>
           <w:rPr>
             <w:lang w:val="en-GB"/>
@@ -25176,7 +25211,7 @@
         </w:r>
       </w:del>
       <w:proofErr w:type="spellStart"/>
-      <w:ins w:id="202" w:author="Lavignotte Fabien" w:date="2013-10-14T18:30:00Z">
+      <w:ins w:id="193" w:author="Lavignotte Fabien" w:date="2013-10-14T18:30:00Z">
         <w:r>
           <w:rPr>
             <w:lang w:val="en-GB"/>
@@ -25231,7 +25266,7 @@
         </w:rPr>
         <w:t xml:space="preserve"> items</w:t>
       </w:r>
-      <w:ins w:id="203" w:author="Lavignotte Fabien" w:date="2013-10-16T13:42:00Z">
+      <w:ins w:id="194" w:author="Lavignotte Fabien" w:date="2013-10-16T13:42:00Z">
         <w:r>
           <w:rPr>
             <w:lang w:val="en-GB"/>
@@ -25272,10 +25307,10 @@
       <w:pPr>
         <w:pStyle w:val="Heading5"/>
         <w:rPr>
-          <w:ins w:id="204" w:author="Lavignotte Fabien" w:date="2013-10-14T18:31:00Z"/>
-        </w:rPr>
-      </w:pPr>
-      <w:ins w:id="205" w:author="Lavignotte Fabien" w:date="2013-10-14T18:31:00Z">
+          <w:ins w:id="195" w:author="Lavignotte Fabien" w:date="2013-10-14T18:31:00Z"/>
+        </w:rPr>
+      </w:pPr>
+      <w:ins w:id="196" w:author="Lavignotte Fabien" w:date="2013-10-14T18:31:00Z">
         <w:r>
           <w:t>Interactions</w:t>
         </w:r>
@@ -25285,14 +25320,14 @@
       <w:pPr>
         <w:spacing w:before="60" w:after="60" w:line="240" w:lineRule="auto"/>
         <w:rPr>
-          <w:ins w:id="206" w:author="Lavignotte Fabien" w:date="2013-10-16T13:41:00Z"/>
+          <w:ins w:id="197" w:author="Lavignotte Fabien" w:date="2013-10-16T13:41:00Z"/>
           <w:rFonts w:ascii="Verdana" w:eastAsia="Times New Roman" w:hAnsi="Verdana" w:cs="Times New Roman"/>
           <w:sz w:val="18"/>
           <w:szCs w:val="24"/>
           <w:lang w:val="en-GB"/>
         </w:rPr>
       </w:pPr>
-      <w:ins w:id="207" w:author="Lavignotte Fabien" w:date="2013-10-16T13:41:00Z">
+      <w:ins w:id="198" w:author="Lavignotte Fabien" w:date="2013-10-16T13:41:00Z">
         <w:r>
           <w:rPr>
             <w:rFonts w:ascii="Verdana" w:eastAsia="Times New Roman" w:hAnsi="Verdana" w:cs="Times New Roman"/>
@@ -25300,6 +25335,12 @@
             <w:sz w:val="18"/>
             <w:szCs w:val="24"/>
             <w:lang w:val="fr-FR" w:eastAsia="fr-FR"/>
+            <w:rPrChange w:id="199">
+              <w:rPr>
+                <w:noProof/>
+                <w:lang w:val="fr-FR" w:eastAsia="fr-FR"/>
+              </w:rPr>
+            </w:rPrChange>
           </w:rPr>
           <w:drawing>
             <wp:inline distT="0" distB="0" distL="0" distR="0">
@@ -25319,7 +25360,7 @@
                       </pic:cNvPicPr>
                     </pic:nvPicPr>
                     <pic:blipFill>
-                      <a:blip r:embed="rId22">
+                      <a:blip r:embed="rId23">
                         <a:extLst>
                           <a:ext uri="{28A0092B-C50C-407E-A947-70E740481C1C}">
                             <a14:useLocalDpi xmlns:a14="http://schemas.microsoft.com/office/drawing/2010/main" val="0"/>
@@ -25360,13 +25401,13 @@
           <w:szCs w:val="24"/>
           <w:lang w:val="en-GB"/>
         </w:rPr>
-        <w:pPrChange w:id="208" w:author="Lavignotte Fabien" w:date="2013-10-16T13:41:00Z">
+        <w:pPrChange w:id="200" w:author="Lavignotte Fabien" w:date="2013-10-16T13:41:00Z">
           <w:pPr>
             <w:spacing w:before="60" w:after="60" w:line="240" w:lineRule="auto"/>
           </w:pPr>
         </w:pPrChange>
       </w:pPr>
-      <w:ins w:id="209" w:author="Lavignotte Fabien" w:date="2013-10-16T13:41:00Z">
+      <w:ins w:id="201" w:author="Lavignotte Fabien" w:date="2013-10-16T13:41:00Z">
         <w:r>
           <w:t xml:space="preserve">Figure </w:t>
         </w:r>
@@ -25380,7 +25421,7 @@
       <w:r>
         <w:fldChar w:fldCharType="separate"/>
       </w:r>
-      <w:ins w:id="210" w:author="Lavignotte Fabien" w:date="2013-10-16T13:41:00Z">
+      <w:ins w:id="202" w:author="Lavignotte Fabien" w:date="2013-10-16T13:41:00Z">
         <w:r>
           <w:rPr>
             <w:noProof/>
@@ -25407,11 +25448,11 @@
       <w:pPr>
         <w:pStyle w:val="Heading3"/>
       </w:pPr>
-      <w:bookmarkStart w:id="211" w:name="_Toc350263577"/>
+      <w:bookmarkStart w:id="203" w:name="_Toc350263577"/>
       <w:r>
         <w:t>Configuration</w:t>
       </w:r>
-      <w:bookmarkEnd w:id="211"/>
+      <w:bookmarkEnd w:id="203"/>
     </w:p>
     <w:p>
       <w:pPr>
@@ -25566,11 +25607,12 @@
       <w:pPr>
         <w:pStyle w:val="Heading3"/>
       </w:pPr>
-      <w:bookmarkStart w:id="212" w:name="_Toc350263578"/>
-      <w:r>
+      <w:bookmarkStart w:id="204" w:name="_Toc350263578"/>
+      <w:r>
+        <w:lastRenderedPageBreak/>
         <w:t>Simulator</w:t>
       </w:r>
-      <w:bookmarkEnd w:id="212"/>
+      <w:bookmarkEnd w:id="204"/>
     </w:p>
     <w:p>
       <w:pPr>
@@ -25625,7 +25667,6 @@
         <w:rPr>
           <w:lang w:val="en-US"/>
         </w:rPr>
-        <w:lastRenderedPageBreak/>
         <w:t>The simulator is kept very basic. Generally it always return the same JSON data when an interface is called, based on various input data files.</w:t>
       </w:r>
       <w:r>
@@ -25660,34 +25701,338 @@
           <w:lang w:val="en-GB"/>
         </w:rPr>
       </w:pPr>
-      <w:bookmarkStart w:id="213" w:name="_Toc350263579"/>
+      <w:bookmarkStart w:id="205" w:name="_Toc350263579"/>
       <w:r>
         <w:rPr>
           <w:lang w:val="en-GB"/>
         </w:rPr>
         <w:t>Software components design - Aspects of each component</w:t>
       </w:r>
+      <w:bookmarkEnd w:id="205"/>
+    </w:p>
+    <w:p>
+      <w:pPr>
+        <w:pStyle w:val="Heading3"/>
+      </w:pPr>
+      <w:bookmarkStart w:id="206" w:name="_Toc350263580"/>
+      <w:r>
+        <w:t>MenuBar</w:t>
+      </w:r>
+      <w:bookmarkEnd w:id="206"/>
+    </w:p>
+    <w:p>
+      <w:pPr>
+        <w:pStyle w:val="Heading4"/>
+      </w:pPr>
+      <w:bookmarkStart w:id="207" w:name="_Toc350263581"/>
+      <w:r>
+        <w:t>Type</w:t>
+      </w:r>
+      <w:bookmarkEnd w:id="207"/>
+    </w:p>
+    <w:p>
+      <w:pPr>
+        <w:rPr>
+          <w:lang w:val="en-US"/>
+        </w:rPr>
+      </w:pPr>
+      <w:r>
+        <w:rPr>
+          <w:lang w:val="en-US"/>
+        </w:rPr>
+        <w:t xml:space="preserve">The component contains a </w:t>
+      </w:r>
+      <w:proofErr w:type="spellStart"/>
+      <w:r>
+        <w:rPr>
+          <w:lang w:val="en-US"/>
+        </w:rPr>
+        <w:t>Javascript</w:t>
+      </w:r>
+      <w:proofErr w:type="spellEnd"/>
+      <w:r>
+        <w:rPr>
+          <w:lang w:val="en-US"/>
+        </w:rPr>
+        <w:t xml:space="preserve"> module, following AMD definition and a </w:t>
+      </w:r>
+      <w:proofErr w:type="gramStart"/>
+      <w:r>
+        <w:rPr>
+          <w:lang w:val="en-US"/>
+        </w:rPr>
+        <w:t>Less</w:t>
+      </w:r>
+      <w:proofErr w:type="gramEnd"/>
+      <w:r>
+        <w:rPr>
+          <w:lang w:val="en-US"/>
+        </w:rPr>
+        <w:t xml:space="preserve"> file.</w:t>
+      </w:r>
+    </w:p>
+    <w:p>
+      <w:pPr>
+        <w:pStyle w:val="Heading4"/>
+      </w:pPr>
+      <w:bookmarkStart w:id="208" w:name="_Toc350263582"/>
+      <w:r>
+        <w:t>Purpose</w:t>
+      </w:r>
+      <w:bookmarkEnd w:id="208"/>
+    </w:p>
+    <w:p>
+      <w:pPr>
+        <w:rPr>
+          <w:lang w:val="en-US"/>
+        </w:rPr>
+      </w:pPr>
+      <w:r>
+        <w:rPr>
+          <w:lang w:val="en-US"/>
+        </w:rPr>
+        <w:t xml:space="preserve">See </w:t>
+      </w:r>
+      <w:r>
+        <w:rPr>
+          <w:lang w:val="en-US"/>
+        </w:rPr>
+        <w:fldChar w:fldCharType="begin"/>
+      </w:r>
+      <w:r>
+        <w:rPr>
+          <w:lang w:val="en-US"/>
+        </w:rPr>
+        <w:instrText xml:space="preserve"> REF _Ref338951519 \r \h </w:instrText>
+      </w:r>
+      <w:r>
+        <w:rPr>
+          <w:lang w:val="en-US"/>
+        </w:rPr>
+      </w:r>
+      <w:r>
+        <w:rPr>
+          <w:lang w:val="en-US"/>
+        </w:rPr>
+        <w:fldChar w:fldCharType="separate"/>
+      </w:r>
+      <w:r>
+        <w:rPr>
+          <w:lang w:val="en-US"/>
+        </w:rPr>
+        <w:t>6.2</w:t>
+      </w:r>
+      <w:r>
+        <w:rPr>
+          <w:lang w:val="en-US"/>
+        </w:rPr>
+        <w:fldChar w:fldCharType="end"/>
+      </w:r>
+      <w:r>
+        <w:rPr>
+          <w:lang w:val="en-US"/>
+        </w:rPr>
+        <w:t xml:space="preserve"> for requirements.</w:t>
+      </w:r>
+    </w:p>
+    <w:p>
+      <w:pPr>
+        <w:pStyle w:val="Heading4"/>
+      </w:pPr>
+      <w:bookmarkStart w:id="209" w:name="_Toc350263583"/>
+      <w:r>
+        <w:t>Function</w:t>
+      </w:r>
+      <w:bookmarkEnd w:id="209"/>
+    </w:p>
+    <w:p>
+      <w:pPr>
+        <w:rPr>
+          <w:lang w:val="en-US"/>
+        </w:rPr>
+      </w:pPr>
+      <w:r>
+        <w:rPr>
+          <w:lang w:val="en-US"/>
+        </w:rPr>
+        <w:t xml:space="preserve">The components give access to different pages from the home page. The </w:t>
+      </w:r>
+      <w:r>
+        <w:rPr>
+          <w:lang w:val="en-US"/>
+        </w:rPr>
+        <w:t>pages are</w:t>
+      </w:r>
+      <w:r>
+        <w:rPr>
+          <w:lang w:val="en-US"/>
+        </w:rPr>
+        <w:t xml:space="preserve"> loaded asynchronously when the user selects an item from the menu bar.</w:t>
+      </w:r>
+      <w:r>
+        <w:rPr>
+          <w:lang w:val="en-US"/>
+        </w:rPr>
+        <w:t xml:space="preserve"> The pages are cached to avoid reloaded them once requested by the user.</w:t>
+      </w:r>
+    </w:p>
+    <w:p>
+      <w:pPr>
+        <w:pStyle w:val="Heading4"/>
+      </w:pPr>
+      <w:bookmarkStart w:id="210" w:name="_Toc350263584"/>
+      <w:r>
+        <w:t>Subordinates</w:t>
+      </w:r>
+      <w:bookmarkEnd w:id="210"/>
+    </w:p>
+    <w:p>
+      <w:pPr>
+        <w:rPr>
+          <w:lang w:val="en-US"/>
+        </w:rPr>
+      </w:pPr>
+      <w:r>
+        <w:rPr>
+          <w:lang w:val="en-US"/>
+        </w:rPr>
+        <w:t>No subordinates</w:t>
+      </w:r>
+    </w:p>
+    <w:p>
+      <w:pPr>
+        <w:pStyle w:val="Heading4"/>
+      </w:pPr>
+      <w:r>
+        <w:t xml:space="preserve"> </w:t>
+      </w:r>
+      <w:bookmarkStart w:id="211" w:name="_Toc350263585"/>
+      <w:r>
+        <w:t>Dependencies</w:t>
+      </w:r>
+      <w:bookmarkEnd w:id="211"/>
+    </w:p>
+    <w:p>
+      <w:pPr>
+        <w:rPr>
+          <w:lang w:val="en-US"/>
+        </w:rPr>
+      </w:pPr>
+      <w:r>
+        <w:rPr>
+          <w:lang w:val="en-US"/>
+        </w:rPr>
+        <w:t>No dependencies.</w:t>
+      </w:r>
+    </w:p>
+    <w:p>
+      <w:pPr>
+        <w:pStyle w:val="Heading4"/>
+      </w:pPr>
+      <w:bookmarkStart w:id="212" w:name="_Toc350263586"/>
+      <w:r>
+        <w:t>Interfaces</w:t>
+      </w:r>
+      <w:bookmarkEnd w:id="212"/>
+    </w:p>
+    <w:p>
+      <w:pPr>
+        <w:rPr>
+          <w:lang w:val="en-US"/>
+        </w:rPr>
+      </w:pPr>
+      <w:r>
+        <w:rPr>
+          <w:lang w:val="en-US"/>
+        </w:rPr>
+        <w:t>Need a DOM element to insert it in the page.</w:t>
+      </w:r>
+    </w:p>
+    <w:p>
+      <w:pPr>
+        <w:rPr>
+          <w:lang w:val="en-US"/>
+        </w:rPr>
+      </w:pPr>
+      <w:r>
+        <w:rPr>
+          <w:lang w:val="en-US"/>
+        </w:rPr>
+        <w:t>Provide</w:t>
+      </w:r>
+      <w:r>
+        <w:rPr>
+          <w:lang w:val="en-US"/>
+        </w:rPr>
+        <w:t xml:space="preserve"> access to different components of the application.</w:t>
+      </w:r>
+    </w:p>
+    <w:p>
+      <w:pPr>
+        <w:pStyle w:val="Heading4"/>
+      </w:pPr>
+      <w:bookmarkStart w:id="213" w:name="_Toc350263587"/>
+      <w:r>
+        <w:t>Resources</w:t>
+      </w:r>
       <w:bookmarkEnd w:id="213"/>
     </w:p>
     <w:p>
       <w:pPr>
+        <w:rPr>
+          <w:lang w:val="en-US"/>
+        </w:rPr>
+      </w:pPr>
+      <w:r>
+        <w:rPr>
+          <w:lang w:val="en-US"/>
+        </w:rPr>
+        <w:t>None</w:t>
+      </w:r>
+    </w:p>
+    <w:p>
+      <w:pPr>
+        <w:pStyle w:val="Heading4"/>
+      </w:pPr>
+      <w:bookmarkStart w:id="214" w:name="_Toc350263588"/>
+      <w:r>
+        <w:lastRenderedPageBreak/>
+        <w:t>Data</w:t>
+      </w:r>
+      <w:bookmarkEnd w:id="214"/>
+    </w:p>
+    <w:p>
+      <w:pPr>
+        <w:rPr>
+          <w:lang w:val="en-US"/>
+        </w:rPr>
+      </w:pPr>
+      <w:r>
+        <w:rPr>
+          <w:lang w:val="en-US"/>
+        </w:rPr>
+        <w:t>None</w:t>
+      </w:r>
+    </w:p>
+    <w:p>
+      <w:pPr>
         <w:pStyle w:val="Heading3"/>
       </w:pPr>
-      <w:bookmarkStart w:id="214" w:name="_Toc350263580"/>
-      <w:r>
-        <w:t>MenuBar</w:t>
-      </w:r>
-      <w:bookmarkEnd w:id="214"/>
+      <w:bookmarkStart w:id="215" w:name="_Toc350263589"/>
+      <w:r>
+        <w:t>DataServicesArea</w:t>
+      </w:r>
+      <w:bookmarkEnd w:id="215"/>
     </w:p>
     <w:p>
       <w:pPr>
         <w:pStyle w:val="Heading4"/>
       </w:pPr>
-      <w:bookmarkStart w:id="215" w:name="_Toc350263581"/>
+      <w:bookmarkStart w:id="216" w:name="_Toc350263590"/>
       <w:r>
         <w:t>Type</w:t>
       </w:r>
-      <w:bookmarkEnd w:id="215"/>
+      <w:bookmarkEnd w:id="216"/>
     </w:p>
     <w:p>
       <w:pPr>
@@ -25699,7 +26044,7 @@
         <w:rPr>
           <w:lang w:val="en-US"/>
         </w:rPr>
-        <w:t xml:space="preserve">The component contains a </w:t>
+        <w:t xml:space="preserve">The component contains </w:t>
       </w:r>
       <w:proofErr w:type="spellStart"/>
       <w:r>
@@ -25713,13 +26058,305 @@
         <w:rPr>
           <w:lang w:val="en-US"/>
         </w:rPr>
-        <w:t xml:space="preserve"> module, following AMD definition and a </w:t>
+        <w:t xml:space="preserve"> modules, following AMD definition and a Less files.</w:t>
+      </w:r>
+    </w:p>
+    <w:p>
+      <w:pPr>
+        <w:pStyle w:val="Heading4"/>
+      </w:pPr>
+      <w:bookmarkStart w:id="217" w:name="_Toc350263591"/>
+      <w:r>
+        <w:t>Purpose</w:t>
+      </w:r>
+      <w:bookmarkEnd w:id="217"/>
+    </w:p>
+    <w:p>
+      <w:pPr>
+        <w:rPr>
+          <w:lang w:val="en-US"/>
+        </w:rPr>
+      </w:pPr>
+      <w:r>
+        <w:rPr>
+          <w:lang w:val="en-US"/>
+        </w:rPr>
+        <w:t xml:space="preserve">See </w:t>
+      </w:r>
+      <w:r>
+        <w:rPr>
+          <w:lang w:val="en-US"/>
+        </w:rPr>
+        <w:fldChar w:fldCharType="begin"/>
+      </w:r>
+      <w:r>
+        <w:rPr>
+          <w:lang w:val="en-US"/>
+        </w:rPr>
+        <w:instrText xml:space="preserve"> REF _Ref338951519 \r \h </w:instrText>
+      </w:r>
+      <w:r>
+        <w:rPr>
+          <w:lang w:val="en-US"/>
+        </w:rPr>
+      </w:r>
+      <w:r>
+        <w:rPr>
+          <w:lang w:val="en-US"/>
+        </w:rPr>
+        <w:fldChar w:fldCharType="separate"/>
+      </w:r>
+      <w:r>
+        <w:rPr>
+          <w:lang w:val="en-US"/>
+        </w:rPr>
+        <w:t>6.2</w:t>
+      </w:r>
+      <w:r>
+        <w:rPr>
+          <w:lang w:val="en-US"/>
+        </w:rPr>
+        <w:fldChar w:fldCharType="end"/>
+      </w:r>
+      <w:r>
+        <w:rPr>
+          <w:lang w:val="en-US"/>
+        </w:rPr>
+        <w:t xml:space="preserve"> for requirements.</w:t>
+      </w:r>
+    </w:p>
+    <w:p>
+      <w:pPr>
+        <w:pStyle w:val="Heading4"/>
+      </w:pPr>
+      <w:bookmarkStart w:id="218" w:name="_Toc350263592"/>
+      <w:r>
+        <w:t>Function</w:t>
+      </w:r>
+      <w:bookmarkEnd w:id="218"/>
+    </w:p>
+    <w:p>
+      <w:pPr>
+        <w:rPr>
+          <w:lang w:val="en-US"/>
+        </w:rPr>
+      </w:pPr>
+      <w:r>
+        <w:rPr>
+          <w:lang w:val="en-US"/>
+        </w:rPr>
+        <w:t>The components give access to the user at different services. It displays a list of buttons that will open custom widgets for each service.</w:t>
+      </w:r>
+    </w:p>
+    <w:p>
+      <w:pPr>
+        <w:pStyle w:val="Heading4"/>
+      </w:pPr>
+      <w:bookmarkStart w:id="219" w:name="_Toc350263593"/>
+      <w:r>
+        <w:t>Subordinates</w:t>
+      </w:r>
+      <w:bookmarkEnd w:id="219"/>
+    </w:p>
+    <w:p>
+      <w:pPr>
+        <w:rPr>
+          <w:lang w:val="en-US"/>
+        </w:rPr>
+      </w:pPr>
+      <w:r>
+        <w:rPr>
+          <w:lang w:val="en-US"/>
+        </w:rPr>
+        <w:t>No subordinates</w:t>
+      </w:r>
+    </w:p>
+    <w:p>
+      <w:pPr>
+        <w:pStyle w:val="Heading4"/>
+      </w:pPr>
+      <w:r>
+        <w:t xml:space="preserve"> </w:t>
+      </w:r>
+      <w:bookmarkStart w:id="220" w:name="_Toc350263594"/>
+      <w:r>
+        <w:t>Dependencies</w:t>
+      </w:r>
+      <w:bookmarkEnd w:id="220"/>
+    </w:p>
+    <w:p>
+      <w:pPr>
+        <w:rPr>
+          <w:lang w:val="en-US"/>
+        </w:rPr>
+      </w:pPr>
+      <w:r>
+        <w:rPr>
+          <w:lang w:val="en-US"/>
+        </w:rPr>
+        <w:t>It is called once the main layout is loaded.</w:t>
+      </w:r>
+    </w:p>
+    <w:p>
+      <w:pPr>
+        <w:pStyle w:val="Heading4"/>
+      </w:pPr>
+      <w:bookmarkStart w:id="221" w:name="_Toc350263595"/>
+      <w:r>
+        <w:t>Interfaces</w:t>
+      </w:r>
+      <w:bookmarkEnd w:id="221"/>
+    </w:p>
+    <w:p>
+      <w:pPr>
+        <w:rPr>
+          <w:lang w:val="en-US"/>
+        </w:rPr>
+      </w:pPr>
+      <w:r>
+        <w:rPr>
+          <w:lang w:val="en-US"/>
+        </w:rPr>
+        <w:t>Provide entry point to add easily some new services through the toolbar element.</w:t>
+      </w:r>
+    </w:p>
+    <w:p>
+      <w:pPr>
+        <w:pStyle w:val="Heading4"/>
+      </w:pPr>
+      <w:bookmarkStart w:id="222" w:name="_Toc346900056"/>
+      <w:bookmarkStart w:id="223" w:name="_Toc350263596"/>
+      <w:bookmarkEnd w:id="222"/>
+      <w:r>
+        <w:t>Resources</w:t>
+      </w:r>
+      <w:bookmarkEnd w:id="223"/>
+    </w:p>
+    <w:p>
+      <w:pPr>
+        <w:rPr>
+          <w:lang w:val="en-US"/>
+        </w:rPr>
+      </w:pPr>
+      <w:r>
+        <w:rPr>
+          <w:lang w:val="en-US"/>
+        </w:rPr>
+        <w:t xml:space="preserve">Image for each </w:t>
       </w:r>
       <w:proofErr w:type="gramStart"/>
       <w:r>
         <w:rPr>
           <w:lang w:val="en-US"/>
         </w:rPr>
+        <w:t>services</w:t>
+      </w:r>
+      <w:proofErr w:type="gramEnd"/>
+      <w:r>
+        <w:rPr>
+          <w:lang w:val="en-US"/>
+        </w:rPr>
+        <w:t xml:space="preserve"> in the toolbar.</w:t>
+      </w:r>
+    </w:p>
+    <w:p>
+      <w:pPr>
+        <w:pStyle w:val="Heading4"/>
+      </w:pPr>
+      <w:bookmarkStart w:id="224" w:name="_Toc350263597"/>
+      <w:r>
+        <w:t>Data</w:t>
+      </w:r>
+      <w:bookmarkEnd w:id="224"/>
+    </w:p>
+    <w:p>
+      <w:pPr>
+        <w:rPr>
+          <w:lang w:val="en-US"/>
+        </w:rPr>
+      </w:pPr>
+      <w:proofErr w:type="gramStart"/>
+      <w:r>
+        <w:rPr>
+          <w:lang w:val="en-US"/>
+        </w:rPr>
+        <w:t>None.</w:t>
+      </w:r>
+      <w:proofErr w:type="gramEnd"/>
+    </w:p>
+    <w:p>
+      <w:pPr>
+        <w:pStyle w:val="Heading3"/>
+      </w:pPr>
+      <w:bookmarkStart w:id="225" w:name="_Toc350263598"/>
+      <w:r>
+        <w:t>Map</w:t>
+      </w:r>
+      <w:bookmarkEnd w:id="225"/>
+    </w:p>
+    <w:p>
+      <w:pPr>
+        <w:pStyle w:val="Heading4"/>
+      </w:pPr>
+      <w:bookmarkStart w:id="226" w:name="_Toc350263599"/>
+      <w:r>
+        <w:t>Type</w:t>
+      </w:r>
+      <w:bookmarkEnd w:id="226"/>
+    </w:p>
+    <w:p>
+      <w:pPr>
+        <w:rPr>
+          <w:lang w:val="en-US"/>
+        </w:rPr>
+      </w:pPr>
+      <w:r>
+        <w:rPr>
+          <w:lang w:val="en-US"/>
+        </w:rPr>
+        <w:t xml:space="preserve">The component contains </w:t>
+      </w:r>
+      <w:r>
+        <w:rPr>
+          <w:lang w:val="en-US"/>
+        </w:rPr>
+        <w:t>multiple</w:t>
+      </w:r>
+      <w:r>
+        <w:rPr>
+          <w:lang w:val="en-US"/>
+        </w:rPr>
+        <w:t xml:space="preserve"> </w:t>
+      </w:r>
+      <w:r>
+        <w:rPr>
+          <w:lang w:val="en-US"/>
+        </w:rPr>
+        <w:t>JavaScript</w:t>
+      </w:r>
+      <w:r>
+        <w:rPr>
+          <w:lang w:val="en-US"/>
+        </w:rPr>
+        <w:t xml:space="preserve"> </w:t>
+      </w:r>
+      <w:r>
+        <w:rPr>
+          <w:lang w:val="en-US"/>
+        </w:rPr>
+        <w:t>modules</w:t>
+      </w:r>
+      <w:r>
+        <w:rPr>
+          <w:lang w:val="en-US"/>
+        </w:rPr>
+        <w:t xml:space="preserve">, following AMD definition and a </w:t>
+      </w:r>
+      <w:proofErr w:type="gramStart"/>
+      <w:r>
+        <w:rPr>
+          <w:lang w:val="en-US"/>
+        </w:rPr>
         <w:t>Less</w:t>
       </w:r>
       <w:proofErr w:type="gramEnd"/>
@@ -25734,11 +26371,11 @@
       <w:pPr>
         <w:pStyle w:val="Heading4"/>
       </w:pPr>
-      <w:bookmarkStart w:id="216" w:name="_Toc350263582"/>
+      <w:bookmarkStart w:id="227" w:name="_Toc350263600"/>
       <w:r>
         <w:t>Purpose</w:t>
       </w:r>
-      <w:bookmarkEnd w:id="216"/>
+      <w:bookmarkEnd w:id="227"/>
     </w:p>
     <w:p>
       <w:pPr>
@@ -25791,18 +26428,24 @@
         <w:rPr>
           <w:lang w:val="en-US"/>
         </w:rPr>
-        <w:t xml:space="preserve"> for requirements.</w:t>
+        <w:t xml:space="preserve"> for requirements</w:t>
+      </w:r>
+      <w:r>
+        <w:rPr>
+          <w:lang w:val="en-US"/>
+        </w:rPr>
+        <w:t>.</w:t>
       </w:r>
     </w:p>
     <w:p>
       <w:pPr>
         <w:pStyle w:val="Heading4"/>
       </w:pPr>
-      <w:bookmarkStart w:id="217" w:name="_Toc350263583"/>
+      <w:bookmarkStart w:id="228" w:name="_Toc350263601"/>
       <w:r>
         <w:t>Function</w:t>
       </w:r>
-      <w:bookmarkEnd w:id="217"/>
+      <w:bookmarkEnd w:id="228"/>
     </w:p>
     <w:p>
       <w:pPr>
@@ -25814,36 +26457,51 @@
         <w:rPr>
           <w:lang w:val="en-US"/>
         </w:rPr>
-        <w:t xml:space="preserve">The components give access to different pages from the home page. The </w:t>
+        <w:t>The component provi</w:t>
       </w:r>
       <w:r>
         <w:rPr>
           <w:lang w:val="en-US"/>
         </w:rPr>
-        <w:t>pages are</w:t>
-      </w:r>
-      <w:r>
+        <w:t>des 2D and 3D map visualization for the Web Client.</w:t>
+      </w:r>
+    </w:p>
+    <w:p>
+      <w:pPr>
+        <w:pStyle w:val="Heading4"/>
+      </w:pPr>
+      <w:bookmarkStart w:id="229" w:name="_Toc350263602"/>
+      <w:r>
+        <w:lastRenderedPageBreak/>
+        <w:t>Subordinates</w:t>
+      </w:r>
+      <w:bookmarkEnd w:id="229"/>
+    </w:p>
+    <w:p>
+      <w:pPr>
         <w:rPr>
           <w:lang w:val="en-US"/>
         </w:rPr>
-        <w:t xml:space="preserve"> loaded asynchronously when the user selects an item from the menu bar.</w:t>
-      </w:r>
+      </w:pPr>
       <w:r>
         <w:rPr>
           <w:lang w:val="en-US"/>
         </w:rPr>
-        <w:t xml:space="preserve"> The pages are cached to avoid reloaded them once requested by the user.</w:t>
+        <w:t>No subordinates</w:t>
       </w:r>
     </w:p>
     <w:p>
       <w:pPr>
         <w:pStyle w:val="Heading4"/>
       </w:pPr>
-      <w:bookmarkStart w:id="218" w:name="_Toc350263584"/>
-      <w:r>
-        <w:t>Subordinates</w:t>
-      </w:r>
-      <w:bookmarkEnd w:id="218"/>
+      <w:r>
+        <w:t xml:space="preserve"> </w:t>
+      </w:r>
+      <w:bookmarkStart w:id="230" w:name="_Toc350263603"/>
+      <w:r>
+        <w:t>Dependencies</w:t>
+      </w:r>
+      <w:bookmarkEnd w:id="230"/>
     </w:p>
     <w:p>
       <w:pPr>
@@ -25855,649 +26513,32 @@
         <w:rPr>
           <w:lang w:val="en-US"/>
         </w:rPr>
-        <w:t>No subordinates</w:t>
+        <w:t xml:space="preserve">The component depends on </w:t>
+      </w:r>
+      <w:proofErr w:type="spellStart"/>
+      <w:r>
+        <w:rPr>
+          <w:lang w:val="en-US"/>
+        </w:rPr>
+        <w:t>ToolBar</w:t>
+      </w:r>
+      <w:proofErr w:type="spellEnd"/>
+      <w:r>
+        <w:rPr>
+          <w:lang w:val="en-US"/>
+        </w:rPr>
+        <w:t xml:space="preserve"> to provide the different actions a user can do on the map: zoom, layers management, background map selection....</w:t>
       </w:r>
     </w:p>
     <w:p>
       <w:pPr>
         <w:pStyle w:val="Heading4"/>
       </w:pPr>
-      <w:r>
-        <w:t xml:space="preserve"> </w:t>
-      </w:r>
-      <w:bookmarkStart w:id="219" w:name="_Toc350263585"/>
-      <w:r>
-        <w:t>Dependencies</w:t>
-      </w:r>
-      <w:bookmarkEnd w:id="219"/>
-    </w:p>
-    <w:p>
-      <w:pPr>
-        <w:rPr>
-          <w:lang w:val="en-US"/>
-        </w:rPr>
-      </w:pPr>
-      <w:r>
-        <w:rPr>
-          <w:lang w:val="en-US"/>
-        </w:rPr>
-        <w:t>No dependencies.</w:t>
-      </w:r>
-    </w:p>
-    <w:p>
-      <w:pPr>
-        <w:pStyle w:val="Heading4"/>
-      </w:pPr>
-      <w:bookmarkStart w:id="220" w:name="_Toc350263586"/>
+      <w:bookmarkStart w:id="231" w:name="_Toc350263604"/>
       <w:r>
         <w:t>Interfaces</w:t>
       </w:r>
-      <w:bookmarkEnd w:id="220"/>
-    </w:p>
-    <w:p>
-      <w:pPr>
-        <w:rPr>
-          <w:lang w:val="en-US"/>
-        </w:rPr>
-      </w:pPr>
-      <w:r>
-        <w:rPr>
-          <w:lang w:val="en-US"/>
-        </w:rPr>
-        <w:t>Need a DOM element to insert it in the page.</w:t>
-      </w:r>
-    </w:p>
-    <w:p>
-      <w:pPr>
-        <w:rPr>
-          <w:lang w:val="en-US"/>
-        </w:rPr>
-      </w:pPr>
-      <w:r>
-        <w:rPr>
-          <w:lang w:val="en-US"/>
-        </w:rPr>
-        <w:t>Provide</w:t>
-      </w:r>
-      <w:r>
-        <w:rPr>
-          <w:lang w:val="en-US"/>
-        </w:rPr>
-        <w:t xml:space="preserve"> access to different components of the application.</w:t>
-      </w:r>
-    </w:p>
-    <w:p>
-      <w:pPr>
-        <w:pStyle w:val="Heading4"/>
-      </w:pPr>
-      <w:bookmarkStart w:id="221" w:name="_Toc350263587"/>
-      <w:r>
-        <w:t>Resources</w:t>
-      </w:r>
-      <w:bookmarkEnd w:id="221"/>
-    </w:p>
-    <w:p>
-      <w:pPr>
-        <w:rPr>
-          <w:lang w:val="en-US"/>
-        </w:rPr>
-      </w:pPr>
-      <w:r>
-        <w:rPr>
-          <w:lang w:val="en-US"/>
-        </w:rPr>
-        <w:t>None</w:t>
-      </w:r>
-    </w:p>
-    <w:p>
-      <w:pPr>
-        <w:pStyle w:val="Heading4"/>
-      </w:pPr>
-      <w:bookmarkStart w:id="222" w:name="_Toc350263588"/>
-      <w:r>
-        <w:t>Data</w:t>
-      </w:r>
-      <w:bookmarkEnd w:id="222"/>
-    </w:p>
-    <w:p>
-      <w:pPr>
-        <w:rPr>
-          <w:lang w:val="en-US"/>
-        </w:rPr>
-      </w:pPr>
-      <w:r>
-        <w:rPr>
-          <w:lang w:val="en-US"/>
-        </w:rPr>
-        <w:t>None</w:t>
-      </w:r>
-    </w:p>
-    <w:p>
-      <w:pPr>
-        <w:pStyle w:val="Heading3"/>
-      </w:pPr>
-      <w:bookmarkStart w:id="223" w:name="_Toc350263589"/>
-      <w:r>
-        <w:lastRenderedPageBreak/>
-        <w:t>DataServicesArea</w:t>
-      </w:r>
-      <w:bookmarkEnd w:id="223"/>
-    </w:p>
-    <w:p>
-      <w:pPr>
-        <w:pStyle w:val="Heading4"/>
-      </w:pPr>
-      <w:bookmarkStart w:id="224" w:name="_Toc350263590"/>
-      <w:r>
-        <w:t>Type</w:t>
-      </w:r>
-      <w:bookmarkEnd w:id="224"/>
-    </w:p>
-    <w:p>
-      <w:pPr>
-        <w:rPr>
-          <w:lang w:val="en-US"/>
-        </w:rPr>
-      </w:pPr>
-      <w:r>
-        <w:rPr>
-          <w:lang w:val="en-US"/>
-        </w:rPr>
-        <w:t xml:space="preserve">The component contains </w:t>
-      </w:r>
-      <w:proofErr w:type="spellStart"/>
-      <w:r>
-        <w:rPr>
-          <w:lang w:val="en-US"/>
-        </w:rPr>
-        <w:t>Javascript</w:t>
-      </w:r>
-      <w:proofErr w:type="spellEnd"/>
-      <w:r>
-        <w:rPr>
-          <w:lang w:val="en-US"/>
-        </w:rPr>
-        <w:t xml:space="preserve"> modules, following AMD definition and a Less files.</w:t>
-      </w:r>
-    </w:p>
-    <w:p>
-      <w:pPr>
-        <w:pStyle w:val="Heading4"/>
-      </w:pPr>
-      <w:bookmarkStart w:id="225" w:name="_Toc350263591"/>
-      <w:r>
-        <w:t>Purpose</w:t>
-      </w:r>
-      <w:bookmarkEnd w:id="225"/>
-    </w:p>
-    <w:p>
-      <w:pPr>
-        <w:rPr>
-          <w:lang w:val="en-US"/>
-        </w:rPr>
-      </w:pPr>
-      <w:r>
-        <w:rPr>
-          <w:lang w:val="en-US"/>
-        </w:rPr>
-        <w:t xml:space="preserve">See </w:t>
-      </w:r>
-      <w:r>
-        <w:rPr>
-          <w:lang w:val="en-US"/>
-        </w:rPr>
-        <w:fldChar w:fldCharType="begin"/>
-      </w:r>
-      <w:r>
-        <w:rPr>
-          <w:lang w:val="en-US"/>
-        </w:rPr>
-        <w:instrText xml:space="preserve"> REF _Ref338951519 \r \h </w:instrText>
-      </w:r>
-      <w:r>
-        <w:rPr>
-          <w:lang w:val="en-US"/>
-        </w:rPr>
-      </w:r>
-      <w:r>
-        <w:rPr>
-          <w:lang w:val="en-US"/>
-        </w:rPr>
-        <w:fldChar w:fldCharType="separate"/>
-      </w:r>
-      <w:r>
-        <w:rPr>
-          <w:lang w:val="en-US"/>
-        </w:rPr>
-        <w:t>6.2</w:t>
-      </w:r>
-      <w:r>
-        <w:rPr>
-          <w:lang w:val="en-US"/>
-        </w:rPr>
-        <w:fldChar w:fldCharType="end"/>
-      </w:r>
-      <w:r>
-        <w:rPr>
-          <w:lang w:val="en-US"/>
-        </w:rPr>
-        <w:t xml:space="preserve"> for requirements.</w:t>
-      </w:r>
-    </w:p>
-    <w:p>
-      <w:pPr>
-        <w:pStyle w:val="Heading4"/>
-      </w:pPr>
-      <w:bookmarkStart w:id="226" w:name="_Toc350263592"/>
-      <w:r>
-        <w:t>Function</w:t>
-      </w:r>
-      <w:bookmarkEnd w:id="226"/>
-    </w:p>
-    <w:p>
-      <w:pPr>
-        <w:rPr>
-          <w:lang w:val="en-US"/>
-        </w:rPr>
-      </w:pPr>
-      <w:r>
-        <w:rPr>
-          <w:lang w:val="en-US"/>
-        </w:rPr>
-        <w:t>The components give access to the user at different services. It displays a list of buttons that will open custom widgets for each service.</w:t>
-      </w:r>
-    </w:p>
-    <w:p>
-      <w:pPr>
-        <w:pStyle w:val="Heading4"/>
-      </w:pPr>
-      <w:bookmarkStart w:id="227" w:name="_Toc350263593"/>
-      <w:r>
-        <w:t>Subordinates</w:t>
-      </w:r>
-      <w:bookmarkEnd w:id="227"/>
-    </w:p>
-    <w:p>
-      <w:pPr>
-        <w:rPr>
-          <w:lang w:val="en-US"/>
-        </w:rPr>
-      </w:pPr>
-      <w:r>
-        <w:rPr>
-          <w:lang w:val="en-US"/>
-        </w:rPr>
-        <w:t>No subordinates</w:t>
-      </w:r>
-    </w:p>
-    <w:p>
-      <w:pPr>
-        <w:pStyle w:val="Heading4"/>
-      </w:pPr>
-      <w:r>
-        <w:t xml:space="preserve"> </w:t>
-      </w:r>
-      <w:bookmarkStart w:id="228" w:name="_Toc350263594"/>
-      <w:r>
-        <w:t>Dependencies</w:t>
-      </w:r>
-      <w:bookmarkEnd w:id="228"/>
-    </w:p>
-    <w:p>
-      <w:pPr>
-        <w:rPr>
-          <w:lang w:val="en-US"/>
-        </w:rPr>
-      </w:pPr>
-      <w:r>
-        <w:rPr>
-          <w:lang w:val="en-US"/>
-        </w:rPr>
-        <w:t>It is called once the main layout is loaded.</w:t>
-      </w:r>
-    </w:p>
-    <w:p>
-      <w:pPr>
-        <w:pStyle w:val="Heading4"/>
-      </w:pPr>
-      <w:bookmarkStart w:id="229" w:name="_Toc350263595"/>
-      <w:r>
-        <w:t>Interfaces</w:t>
-      </w:r>
-      <w:bookmarkEnd w:id="229"/>
-    </w:p>
-    <w:p>
-      <w:pPr>
-        <w:rPr>
-          <w:lang w:val="en-US"/>
-        </w:rPr>
-      </w:pPr>
-      <w:r>
-        <w:rPr>
-          <w:lang w:val="en-US"/>
-        </w:rPr>
-        <w:t>Provide entry point to add easily some new services through the toolbar element.</w:t>
-      </w:r>
-    </w:p>
-    <w:p>
-      <w:pPr>
-        <w:pStyle w:val="Heading4"/>
-      </w:pPr>
-      <w:bookmarkStart w:id="230" w:name="_Toc346900056"/>
-      <w:bookmarkStart w:id="231" w:name="_Toc350263596"/>
-      <w:bookmarkEnd w:id="230"/>
-      <w:r>
-        <w:t>Resources</w:t>
-      </w:r>
       <w:bookmarkEnd w:id="231"/>
-    </w:p>
-    <w:p>
-      <w:pPr>
-        <w:rPr>
-          <w:lang w:val="en-US"/>
-        </w:rPr>
-      </w:pPr>
-      <w:r>
-        <w:rPr>
-          <w:lang w:val="en-US"/>
-        </w:rPr>
-        <w:t xml:space="preserve">Image for each </w:t>
-      </w:r>
-      <w:proofErr w:type="gramStart"/>
-      <w:r>
-        <w:rPr>
-          <w:lang w:val="en-US"/>
-        </w:rPr>
-        <w:t>services</w:t>
-      </w:r>
-      <w:proofErr w:type="gramEnd"/>
-      <w:r>
-        <w:rPr>
-          <w:lang w:val="en-US"/>
-        </w:rPr>
-        <w:t xml:space="preserve"> in the toolbar.</w:t>
-      </w:r>
-    </w:p>
-    <w:p>
-      <w:pPr>
-        <w:pStyle w:val="Heading4"/>
-      </w:pPr>
-      <w:bookmarkStart w:id="232" w:name="_Toc350263597"/>
-      <w:r>
-        <w:t>Data</w:t>
-      </w:r>
-      <w:bookmarkEnd w:id="232"/>
-    </w:p>
-    <w:p>
-      <w:pPr>
-        <w:rPr>
-          <w:lang w:val="en-US"/>
-        </w:rPr>
-      </w:pPr>
-      <w:proofErr w:type="gramStart"/>
-      <w:r>
-        <w:rPr>
-          <w:lang w:val="en-US"/>
-        </w:rPr>
-        <w:t>None.</w:t>
-      </w:r>
-      <w:proofErr w:type="gramEnd"/>
-    </w:p>
-    <w:p>
-      <w:pPr>
-        <w:pStyle w:val="Heading3"/>
-      </w:pPr>
-      <w:bookmarkStart w:id="233" w:name="_Toc350263598"/>
-      <w:r>
-        <w:t>Map</w:t>
-      </w:r>
-      <w:bookmarkEnd w:id="233"/>
-    </w:p>
-    <w:p>
-      <w:pPr>
-        <w:pStyle w:val="Heading4"/>
-      </w:pPr>
-      <w:bookmarkStart w:id="234" w:name="_Toc350263599"/>
-      <w:r>
-        <w:t>Type</w:t>
-      </w:r>
-      <w:bookmarkEnd w:id="234"/>
-    </w:p>
-    <w:p>
-      <w:pPr>
-        <w:rPr>
-          <w:lang w:val="en-US"/>
-        </w:rPr>
-      </w:pPr>
-      <w:r>
-        <w:rPr>
-          <w:lang w:val="en-US"/>
-        </w:rPr>
-        <w:t xml:space="preserve">The component contains </w:t>
-      </w:r>
-      <w:r>
-        <w:rPr>
-          <w:lang w:val="en-US"/>
-        </w:rPr>
-        <w:t>multiple</w:t>
-      </w:r>
-      <w:r>
-        <w:rPr>
-          <w:lang w:val="en-US"/>
-        </w:rPr>
-        <w:t xml:space="preserve"> </w:t>
-      </w:r>
-      <w:r>
-        <w:rPr>
-          <w:lang w:val="en-US"/>
-        </w:rPr>
-        <w:t>JavaScript</w:t>
-      </w:r>
-      <w:r>
-        <w:rPr>
-          <w:lang w:val="en-US"/>
-        </w:rPr>
-        <w:t xml:space="preserve"> </w:t>
-      </w:r>
-      <w:r>
-        <w:rPr>
-          <w:lang w:val="en-US"/>
-        </w:rPr>
-        <w:t>modules</w:t>
-      </w:r>
-      <w:r>
-        <w:rPr>
-          <w:lang w:val="en-US"/>
-        </w:rPr>
-        <w:t xml:space="preserve">, following AMD definition and a </w:t>
-      </w:r>
-      <w:proofErr w:type="gramStart"/>
-      <w:r>
-        <w:rPr>
-          <w:lang w:val="en-US"/>
-        </w:rPr>
-        <w:t>Less</w:t>
-      </w:r>
-      <w:proofErr w:type="gramEnd"/>
-      <w:r>
-        <w:rPr>
-          <w:lang w:val="en-US"/>
-        </w:rPr>
-        <w:t xml:space="preserve"> file.</w:t>
-      </w:r>
-    </w:p>
-    <w:p>
-      <w:pPr>
-        <w:pStyle w:val="Heading4"/>
-      </w:pPr>
-      <w:bookmarkStart w:id="235" w:name="_Toc350263600"/>
-      <w:r>
-        <w:t>Purpose</w:t>
-      </w:r>
-      <w:bookmarkEnd w:id="235"/>
-    </w:p>
-    <w:p>
-      <w:pPr>
-        <w:rPr>
-          <w:lang w:val="en-US"/>
-        </w:rPr>
-      </w:pPr>
-      <w:r>
-        <w:rPr>
-          <w:lang w:val="en-US"/>
-        </w:rPr>
-        <w:t xml:space="preserve">See </w:t>
-      </w:r>
-      <w:r>
-        <w:rPr>
-          <w:lang w:val="en-US"/>
-        </w:rPr>
-        <w:fldChar w:fldCharType="begin"/>
-      </w:r>
-      <w:r>
-        <w:rPr>
-          <w:lang w:val="en-US"/>
-        </w:rPr>
-        <w:instrText xml:space="preserve"> REF _Ref338951519 \r \h </w:instrText>
-      </w:r>
-      <w:r>
-        <w:rPr>
-          <w:lang w:val="en-US"/>
-        </w:rPr>
-      </w:r>
-      <w:r>
-        <w:rPr>
-          <w:lang w:val="en-US"/>
-        </w:rPr>
-        <w:fldChar w:fldCharType="separate"/>
-      </w:r>
-      <w:r>
-        <w:rPr>
-          <w:lang w:val="en-US"/>
-        </w:rPr>
-        <w:t>6.2</w:t>
-      </w:r>
-      <w:r>
-        <w:rPr>
-          <w:lang w:val="en-US"/>
-        </w:rPr>
-        <w:fldChar w:fldCharType="end"/>
-      </w:r>
-      <w:r>
-        <w:rPr>
-          <w:lang w:val="en-US"/>
-        </w:rPr>
-        <w:t xml:space="preserve"> for requirements</w:t>
-      </w:r>
-      <w:r>
-        <w:rPr>
-          <w:lang w:val="en-US"/>
-        </w:rPr>
-        <w:t>.</w:t>
-      </w:r>
-    </w:p>
-    <w:p>
-      <w:pPr>
-        <w:pStyle w:val="Heading4"/>
-      </w:pPr>
-      <w:bookmarkStart w:id="236" w:name="_Toc350263601"/>
-      <w:r>
-        <w:t>Function</w:t>
-      </w:r>
-      <w:bookmarkEnd w:id="236"/>
-    </w:p>
-    <w:p>
-      <w:pPr>
-        <w:rPr>
-          <w:lang w:val="en-US"/>
-        </w:rPr>
-      </w:pPr>
-      <w:r>
-        <w:rPr>
-          <w:lang w:val="en-US"/>
-        </w:rPr>
-        <w:t>The component provi</w:t>
-      </w:r>
-      <w:r>
-        <w:rPr>
-          <w:lang w:val="en-US"/>
-        </w:rPr>
-        <w:t>des 2D and 3D map visualization for the Web Client.</w:t>
-      </w:r>
-    </w:p>
-    <w:p>
-      <w:pPr>
-        <w:pStyle w:val="Heading4"/>
-      </w:pPr>
-      <w:bookmarkStart w:id="237" w:name="_Toc350263602"/>
-      <w:r>
-        <w:t>Subordinates</w:t>
-      </w:r>
-      <w:bookmarkEnd w:id="237"/>
-    </w:p>
-    <w:p>
-      <w:pPr>
-        <w:rPr>
-          <w:lang w:val="en-US"/>
-        </w:rPr>
-      </w:pPr>
-      <w:r>
-        <w:rPr>
-          <w:lang w:val="en-US"/>
-        </w:rPr>
-        <w:t>No subordinates</w:t>
-      </w:r>
-    </w:p>
-    <w:p>
-      <w:pPr>
-        <w:pStyle w:val="Heading4"/>
-      </w:pPr>
-      <w:r>
-        <w:lastRenderedPageBreak/>
-        <w:t xml:space="preserve"> </w:t>
-      </w:r>
-      <w:bookmarkStart w:id="238" w:name="_Toc350263603"/>
-      <w:r>
-        <w:t>Dependencies</w:t>
-      </w:r>
-      <w:bookmarkEnd w:id="238"/>
-    </w:p>
-    <w:p>
-      <w:pPr>
-        <w:rPr>
-          <w:lang w:val="en-US"/>
-        </w:rPr>
-      </w:pPr>
-      <w:r>
-        <w:rPr>
-          <w:lang w:val="en-US"/>
-        </w:rPr>
-        <w:t xml:space="preserve">The component depends on </w:t>
-      </w:r>
-      <w:proofErr w:type="spellStart"/>
-      <w:r>
-        <w:rPr>
-          <w:lang w:val="en-US"/>
-        </w:rPr>
-        <w:t>ToolBar</w:t>
-      </w:r>
-      <w:proofErr w:type="spellEnd"/>
-      <w:r>
-        <w:rPr>
-          <w:lang w:val="en-US"/>
-        </w:rPr>
-        <w:t xml:space="preserve"> to provide the different actions a user can do on the map: zoom, layers management, background map selection....</w:t>
-      </w:r>
-    </w:p>
-    <w:p>
-      <w:pPr>
-        <w:pStyle w:val="Heading4"/>
-      </w:pPr>
-      <w:bookmarkStart w:id="239" w:name="_Toc350263604"/>
-      <w:r>
-        <w:t>Interfaces</w:t>
-      </w:r>
-      <w:bookmarkEnd w:id="239"/>
     </w:p>
     <w:p>
       <w:pPr>
@@ -26577,282 +26618,282 @@
       <w:pPr>
         <w:pStyle w:val="Heading4"/>
       </w:pPr>
-      <w:bookmarkStart w:id="240" w:name="_Toc350263605"/>
+      <w:bookmarkStart w:id="232" w:name="_Toc350263605"/>
       <w:r>
         <w:t>Resources</w:t>
       </w:r>
+      <w:bookmarkEnd w:id="232"/>
+    </w:p>
+    <w:p>
+      <w:pPr>
+        <w:rPr>
+          <w:lang w:val="en-US"/>
+        </w:rPr>
+      </w:pPr>
+      <w:r>
+        <w:rPr>
+          <w:lang w:val="en-US"/>
+        </w:rPr>
+        <w:t>None</w:t>
+      </w:r>
+    </w:p>
+    <w:p>
+      <w:pPr>
+        <w:pStyle w:val="Heading4"/>
+      </w:pPr>
+      <w:bookmarkStart w:id="233" w:name="_Toc350263606"/>
+      <w:r>
+        <w:t>Data</w:t>
+      </w:r>
+      <w:bookmarkEnd w:id="233"/>
+    </w:p>
+    <w:p>
+      <w:pPr>
+        <w:rPr>
+          <w:lang w:val="en-US"/>
+        </w:rPr>
+      </w:pPr>
+      <w:r>
+        <w:rPr>
+          <w:lang w:val="en-US"/>
+        </w:rPr>
+        <w:t>None</w:t>
+      </w:r>
+    </w:p>
+    <w:p>
+      <w:pPr>
+        <w:pStyle w:val="Heading3"/>
+      </w:pPr>
+      <w:bookmarkStart w:id="234" w:name="_Toc350263607"/>
+      <w:r>
+        <w:t>Search</w:t>
+      </w:r>
+      <w:bookmarkEnd w:id="234"/>
+    </w:p>
+    <w:p>
+      <w:pPr>
+        <w:pStyle w:val="Heading4"/>
+      </w:pPr>
+      <w:bookmarkStart w:id="235" w:name="_Toc350263608"/>
+      <w:r>
+        <w:t>Type</w:t>
+      </w:r>
+      <w:bookmarkEnd w:id="235"/>
+    </w:p>
+    <w:p>
+      <w:pPr>
+        <w:rPr>
+          <w:lang w:val="en-US"/>
+        </w:rPr>
+      </w:pPr>
+      <w:r>
+        <w:rPr>
+          <w:lang w:val="en-US"/>
+        </w:rPr>
+        <w:t xml:space="preserve">The component contains </w:t>
+      </w:r>
+      <w:proofErr w:type="spellStart"/>
+      <w:r>
+        <w:rPr>
+          <w:lang w:val="en-US"/>
+        </w:rPr>
+        <w:t>mutiple</w:t>
+      </w:r>
+      <w:proofErr w:type="spellEnd"/>
+      <w:r>
+        <w:rPr>
+          <w:lang w:val="en-US"/>
+        </w:rPr>
+        <w:t xml:space="preserve"> </w:t>
+      </w:r>
+      <w:proofErr w:type="spellStart"/>
+      <w:r>
+        <w:rPr>
+          <w:lang w:val="en-US"/>
+        </w:rPr>
+        <w:t>Javascript</w:t>
+      </w:r>
+      <w:proofErr w:type="spellEnd"/>
+      <w:r>
+        <w:rPr>
+          <w:lang w:val="en-US"/>
+        </w:rPr>
+        <w:t xml:space="preserve"> module, following AMD definition and a </w:t>
+      </w:r>
+      <w:proofErr w:type="gramStart"/>
+      <w:r>
+        <w:rPr>
+          <w:lang w:val="en-US"/>
+        </w:rPr>
+        <w:t>Less</w:t>
+      </w:r>
+      <w:proofErr w:type="gramEnd"/>
+      <w:r>
+        <w:rPr>
+          <w:lang w:val="en-US"/>
+        </w:rPr>
+        <w:t xml:space="preserve"> file.</w:t>
+      </w:r>
+    </w:p>
+    <w:p>
+      <w:pPr>
+        <w:pStyle w:val="Heading4"/>
+      </w:pPr>
+      <w:bookmarkStart w:id="236" w:name="_Toc350263609"/>
+      <w:r>
+        <w:t>Purpose</w:t>
+      </w:r>
+      <w:bookmarkEnd w:id="236"/>
+    </w:p>
+    <w:p>
+      <w:pPr>
+        <w:rPr>
+          <w:lang w:val="en-US"/>
+        </w:rPr>
+      </w:pPr>
+      <w:r>
+        <w:rPr>
+          <w:lang w:val="en-US"/>
+        </w:rPr>
+        <w:t xml:space="preserve">See </w:t>
+      </w:r>
+      <w:r>
+        <w:rPr>
+          <w:lang w:val="en-US"/>
+        </w:rPr>
+        <w:fldChar w:fldCharType="begin"/>
+      </w:r>
+      <w:r>
+        <w:rPr>
+          <w:lang w:val="en-US"/>
+        </w:rPr>
+        <w:instrText xml:space="preserve"> REF _Ref338951519 \r \h </w:instrText>
+      </w:r>
+      <w:r>
+        <w:rPr>
+          <w:lang w:val="en-US"/>
+        </w:rPr>
+      </w:r>
+      <w:r>
+        <w:rPr>
+          <w:lang w:val="en-US"/>
+        </w:rPr>
+        <w:fldChar w:fldCharType="separate"/>
+      </w:r>
+      <w:r>
+        <w:rPr>
+          <w:lang w:val="en-US"/>
+        </w:rPr>
+        <w:t>6.2</w:t>
+      </w:r>
+      <w:r>
+        <w:rPr>
+          <w:lang w:val="en-US"/>
+        </w:rPr>
+        <w:fldChar w:fldCharType="end"/>
+      </w:r>
+      <w:r>
+        <w:rPr>
+          <w:lang w:val="en-US"/>
+        </w:rPr>
+        <w:t xml:space="preserve"> for requirements.</w:t>
+      </w:r>
+    </w:p>
+    <w:p>
+      <w:pPr>
+        <w:pStyle w:val="Heading4"/>
+      </w:pPr>
+      <w:bookmarkStart w:id="237" w:name="_Toc350263610"/>
+      <w:r>
+        <w:t>Function</w:t>
+      </w:r>
+      <w:bookmarkEnd w:id="237"/>
+    </w:p>
+    <w:p>
+      <w:pPr>
+        <w:rPr>
+          <w:lang w:val="en-US"/>
+        </w:rPr>
+      </w:pPr>
+      <w:r>
+        <w:rPr>
+          <w:lang w:val="en-US"/>
+        </w:rPr>
+        <w:t>The component provides dataset selection, search products in a dataset, and manage search criteria for a dataset.</w:t>
+      </w:r>
+    </w:p>
+    <w:p>
+      <w:pPr>
+        <w:pStyle w:val="Heading4"/>
+      </w:pPr>
+      <w:bookmarkStart w:id="238" w:name="_Toc350263611"/>
+      <w:r>
+        <w:t>Subordinates</w:t>
+      </w:r>
+      <w:bookmarkEnd w:id="238"/>
+    </w:p>
+    <w:p>
+      <w:pPr>
+        <w:rPr>
+          <w:lang w:val="en-US"/>
+        </w:rPr>
+      </w:pPr>
+      <w:r>
+        <w:rPr>
+          <w:lang w:val="en-US"/>
+        </w:rPr>
+        <w:t>No subordinates</w:t>
+      </w:r>
+    </w:p>
+    <w:p>
+      <w:pPr>
+        <w:pStyle w:val="Heading4"/>
+      </w:pPr>
+      <w:r>
+        <w:t xml:space="preserve"> </w:t>
+      </w:r>
+      <w:bookmarkStart w:id="239" w:name="_Toc350263612"/>
+      <w:r>
+        <w:t>Dependencies</w:t>
+      </w:r>
+      <w:bookmarkEnd w:id="239"/>
+    </w:p>
+    <w:p>
+      <w:pPr>
+        <w:rPr>
+          <w:lang w:val="en-US"/>
+        </w:rPr>
+      </w:pPr>
+      <w:r>
+        <w:rPr>
+          <w:lang w:val="en-US"/>
+        </w:rPr>
+        <w:t xml:space="preserve">The component depends on </w:t>
+      </w:r>
+      <w:proofErr w:type="spellStart"/>
+      <w:r>
+        <w:rPr>
+          <w:lang w:val="en-US"/>
+        </w:rPr>
+        <w:t>ToolBar</w:t>
+      </w:r>
+      <w:proofErr w:type="spellEnd"/>
+      <w:r>
+        <w:rPr>
+          <w:lang w:val="en-US"/>
+        </w:rPr>
+        <w:t xml:space="preserve"> to give access to its widgets.</w:t>
+      </w:r>
+    </w:p>
+    <w:p>
+      <w:pPr>
+        <w:pStyle w:val="Heading4"/>
+      </w:pPr>
+      <w:bookmarkStart w:id="240" w:name="_Toc350263613"/>
+      <w:r>
+        <w:t>Interfaces</w:t>
+      </w:r>
       <w:bookmarkEnd w:id="240"/>
-    </w:p>
-    <w:p>
-      <w:pPr>
-        <w:rPr>
-          <w:lang w:val="en-US"/>
-        </w:rPr>
-      </w:pPr>
-      <w:r>
-        <w:rPr>
-          <w:lang w:val="en-US"/>
-        </w:rPr>
-        <w:t>None</w:t>
-      </w:r>
-    </w:p>
-    <w:p>
-      <w:pPr>
-        <w:pStyle w:val="Heading4"/>
-      </w:pPr>
-      <w:bookmarkStart w:id="241" w:name="_Toc350263606"/>
-      <w:r>
-        <w:t>Data</w:t>
-      </w:r>
-      <w:bookmarkEnd w:id="241"/>
-    </w:p>
-    <w:p>
-      <w:pPr>
-        <w:rPr>
-          <w:lang w:val="en-US"/>
-        </w:rPr>
-      </w:pPr>
-      <w:r>
-        <w:rPr>
-          <w:lang w:val="en-US"/>
-        </w:rPr>
-        <w:t>None</w:t>
-      </w:r>
-    </w:p>
-    <w:p>
-      <w:pPr>
-        <w:pStyle w:val="Heading3"/>
-      </w:pPr>
-      <w:bookmarkStart w:id="242" w:name="_Toc350263607"/>
-      <w:r>
-        <w:t>Search</w:t>
-      </w:r>
-      <w:bookmarkEnd w:id="242"/>
-    </w:p>
-    <w:p>
-      <w:pPr>
-        <w:pStyle w:val="Heading4"/>
-      </w:pPr>
-      <w:bookmarkStart w:id="243" w:name="_Toc350263608"/>
-      <w:r>
-        <w:t>Type</w:t>
-      </w:r>
-      <w:bookmarkEnd w:id="243"/>
-    </w:p>
-    <w:p>
-      <w:pPr>
-        <w:rPr>
-          <w:lang w:val="en-US"/>
-        </w:rPr>
-      </w:pPr>
-      <w:r>
-        <w:rPr>
-          <w:lang w:val="en-US"/>
-        </w:rPr>
-        <w:t xml:space="preserve">The component contains </w:t>
-      </w:r>
-      <w:proofErr w:type="spellStart"/>
-      <w:r>
-        <w:rPr>
-          <w:lang w:val="en-US"/>
-        </w:rPr>
-        <w:t>mutiple</w:t>
-      </w:r>
-      <w:proofErr w:type="spellEnd"/>
-      <w:r>
-        <w:rPr>
-          <w:lang w:val="en-US"/>
-        </w:rPr>
-        <w:t xml:space="preserve"> </w:t>
-      </w:r>
-      <w:proofErr w:type="spellStart"/>
-      <w:r>
-        <w:rPr>
-          <w:lang w:val="en-US"/>
-        </w:rPr>
-        <w:t>Javascript</w:t>
-      </w:r>
-      <w:proofErr w:type="spellEnd"/>
-      <w:r>
-        <w:rPr>
-          <w:lang w:val="en-US"/>
-        </w:rPr>
-        <w:t xml:space="preserve"> module, following AMD definition and a </w:t>
-      </w:r>
-      <w:proofErr w:type="gramStart"/>
-      <w:r>
-        <w:rPr>
-          <w:lang w:val="en-US"/>
-        </w:rPr>
-        <w:t>Less</w:t>
-      </w:r>
-      <w:proofErr w:type="gramEnd"/>
-      <w:r>
-        <w:rPr>
-          <w:lang w:val="en-US"/>
-        </w:rPr>
-        <w:t xml:space="preserve"> file.</w:t>
-      </w:r>
-    </w:p>
-    <w:p>
-      <w:pPr>
-        <w:pStyle w:val="Heading4"/>
-      </w:pPr>
-      <w:bookmarkStart w:id="244" w:name="_Toc350263609"/>
-      <w:r>
-        <w:t>Purpose</w:t>
-      </w:r>
-      <w:bookmarkEnd w:id="244"/>
-    </w:p>
-    <w:p>
-      <w:pPr>
-        <w:rPr>
-          <w:lang w:val="en-US"/>
-        </w:rPr>
-      </w:pPr>
-      <w:r>
-        <w:rPr>
-          <w:lang w:val="en-US"/>
-        </w:rPr>
-        <w:t xml:space="preserve">See </w:t>
-      </w:r>
-      <w:r>
-        <w:rPr>
-          <w:lang w:val="en-US"/>
-        </w:rPr>
-        <w:fldChar w:fldCharType="begin"/>
-      </w:r>
-      <w:r>
-        <w:rPr>
-          <w:lang w:val="en-US"/>
-        </w:rPr>
-        <w:instrText xml:space="preserve"> REF _Ref338951519 \r \h </w:instrText>
-      </w:r>
-      <w:r>
-        <w:rPr>
-          <w:lang w:val="en-US"/>
-        </w:rPr>
-      </w:r>
-      <w:r>
-        <w:rPr>
-          <w:lang w:val="en-US"/>
-        </w:rPr>
-        <w:fldChar w:fldCharType="separate"/>
-      </w:r>
-      <w:r>
-        <w:rPr>
-          <w:lang w:val="en-US"/>
-        </w:rPr>
-        <w:t>6.2</w:t>
-      </w:r>
-      <w:r>
-        <w:rPr>
-          <w:lang w:val="en-US"/>
-        </w:rPr>
-        <w:fldChar w:fldCharType="end"/>
-      </w:r>
-      <w:r>
-        <w:rPr>
-          <w:lang w:val="en-US"/>
-        </w:rPr>
-        <w:t xml:space="preserve"> for requirements.</w:t>
-      </w:r>
-    </w:p>
-    <w:p>
-      <w:pPr>
-        <w:pStyle w:val="Heading4"/>
-      </w:pPr>
-      <w:bookmarkStart w:id="245" w:name="_Toc350263610"/>
-      <w:r>
-        <w:t>Function</w:t>
-      </w:r>
-      <w:bookmarkEnd w:id="245"/>
-    </w:p>
-    <w:p>
-      <w:pPr>
-        <w:rPr>
-          <w:lang w:val="en-US"/>
-        </w:rPr>
-      </w:pPr>
-      <w:r>
-        <w:rPr>
-          <w:lang w:val="en-US"/>
-        </w:rPr>
-        <w:t>The component provides dataset selection, search products in a dataset, and manage search criteria for a dataset.</w:t>
-      </w:r>
-    </w:p>
-    <w:p>
-      <w:pPr>
-        <w:pStyle w:val="Heading4"/>
-      </w:pPr>
-      <w:bookmarkStart w:id="246" w:name="_Toc350263611"/>
-      <w:r>
-        <w:t>Subordinates</w:t>
-      </w:r>
-      <w:bookmarkEnd w:id="246"/>
-    </w:p>
-    <w:p>
-      <w:pPr>
-        <w:rPr>
-          <w:lang w:val="en-US"/>
-        </w:rPr>
-      </w:pPr>
-      <w:r>
-        <w:rPr>
-          <w:lang w:val="en-US"/>
-        </w:rPr>
-        <w:t>No subordinates</w:t>
-      </w:r>
-    </w:p>
-    <w:p>
-      <w:pPr>
-        <w:pStyle w:val="Heading4"/>
-      </w:pPr>
-      <w:r>
-        <w:t xml:space="preserve"> </w:t>
-      </w:r>
-      <w:bookmarkStart w:id="247" w:name="_Toc350263612"/>
-      <w:r>
-        <w:t>Dependencies</w:t>
-      </w:r>
-      <w:bookmarkEnd w:id="247"/>
-    </w:p>
-    <w:p>
-      <w:pPr>
-        <w:rPr>
-          <w:lang w:val="en-US"/>
-        </w:rPr>
-      </w:pPr>
-      <w:r>
-        <w:rPr>
-          <w:lang w:val="en-US"/>
-        </w:rPr>
-        <w:t xml:space="preserve">The component depends on </w:t>
-      </w:r>
-      <w:proofErr w:type="spellStart"/>
-      <w:r>
-        <w:rPr>
-          <w:lang w:val="en-US"/>
-        </w:rPr>
-        <w:t>ToolBar</w:t>
-      </w:r>
-      <w:proofErr w:type="spellEnd"/>
-      <w:r>
-        <w:rPr>
-          <w:lang w:val="en-US"/>
-        </w:rPr>
-        <w:t xml:space="preserve"> to give access to its widgets.</w:t>
-      </w:r>
-    </w:p>
-    <w:p>
-      <w:pPr>
-        <w:pStyle w:val="Heading4"/>
-      </w:pPr>
-      <w:bookmarkStart w:id="248" w:name="_Toc350263613"/>
-      <w:r>
-        <w:t>Interfaces</w:t>
-      </w:r>
-      <w:bookmarkEnd w:id="248"/>
     </w:p>
     <w:p>
       <w:pPr>
@@ -26876,6 +26917,7 @@
         </w:numPr>
       </w:pPr>
       <w:r>
+        <w:lastRenderedPageBreak/>
         <w:t>Listen when a search is requested by the user</w:t>
       </w:r>
     </w:p>
@@ -26883,12 +26925,11 @@
       <w:pPr>
         <w:pStyle w:val="Heading4"/>
       </w:pPr>
-      <w:bookmarkStart w:id="249" w:name="_Toc350263614"/>
-      <w:r>
-        <w:lastRenderedPageBreak/>
+      <w:bookmarkStart w:id="241" w:name="_Toc350263614"/>
+      <w:r>
         <w:t>Resources</w:t>
       </w:r>
-      <w:bookmarkEnd w:id="249"/>
+      <w:bookmarkEnd w:id="241"/>
     </w:p>
     <w:p>
       <w:pPr>
@@ -26907,11 +26948,11 @@
       <w:pPr>
         <w:pStyle w:val="Heading4"/>
       </w:pPr>
-      <w:bookmarkStart w:id="250" w:name="_Toc350263615"/>
+      <w:bookmarkStart w:id="242" w:name="_Toc350263615"/>
       <w:r>
         <w:t>Data</w:t>
       </w:r>
-      <w:bookmarkEnd w:id="250"/>
+      <w:bookmarkEnd w:id="242"/>
     </w:p>
     <w:p>
       <w:pPr>
@@ -26930,21 +26971,21 @@
       <w:pPr>
         <w:pStyle w:val="Heading3"/>
       </w:pPr>
-      <w:bookmarkStart w:id="251" w:name="_Toc350263616"/>
+      <w:bookmarkStart w:id="243" w:name="_Toc350263616"/>
       <w:r>
         <w:t>SearchResults</w:t>
       </w:r>
-      <w:bookmarkEnd w:id="251"/>
+      <w:bookmarkEnd w:id="243"/>
     </w:p>
     <w:p>
       <w:pPr>
         <w:pStyle w:val="Heading4"/>
       </w:pPr>
-      <w:bookmarkStart w:id="252" w:name="_Toc350263617"/>
+      <w:bookmarkStart w:id="244" w:name="_Toc350263617"/>
       <w:r>
         <w:t>Type</w:t>
       </w:r>
-      <w:bookmarkEnd w:id="252"/>
+      <w:bookmarkEnd w:id="244"/>
     </w:p>
     <w:p>
       <w:pPr>
@@ -27005,11 +27046,11 @@
       <w:pPr>
         <w:pStyle w:val="Heading4"/>
       </w:pPr>
-      <w:bookmarkStart w:id="253" w:name="_Toc350263618"/>
+      <w:bookmarkStart w:id="245" w:name="_Toc350263618"/>
       <w:r>
         <w:t>Purpose</w:t>
       </w:r>
-      <w:bookmarkEnd w:id="253"/>
+      <w:bookmarkEnd w:id="245"/>
     </w:p>
     <w:p>
       <w:pPr>
@@ -27069,11 +27110,11 @@
       <w:pPr>
         <w:pStyle w:val="Heading4"/>
       </w:pPr>
-      <w:bookmarkStart w:id="254" w:name="_Toc350263619"/>
+      <w:bookmarkStart w:id="246" w:name="_Toc350263619"/>
       <w:r>
         <w:t>Function</w:t>
       </w:r>
-      <w:bookmarkEnd w:id="254"/>
+      <w:bookmarkEnd w:id="246"/>
     </w:p>
     <w:p>
       <w:pPr>
@@ -27108,11 +27149,11 @@
       <w:pPr>
         <w:pStyle w:val="Heading4"/>
       </w:pPr>
-      <w:bookmarkStart w:id="255" w:name="_Toc350263620"/>
+      <w:bookmarkStart w:id="247" w:name="_Toc350263620"/>
       <w:r>
         <w:t>Subordinates</w:t>
       </w:r>
-      <w:bookmarkEnd w:id="255"/>
+      <w:bookmarkEnd w:id="247"/>
     </w:p>
     <w:p>
       <w:pPr>
@@ -27134,11 +27175,11 @@
       <w:r>
         <w:t xml:space="preserve"> </w:t>
       </w:r>
-      <w:bookmarkStart w:id="256" w:name="_Toc350263621"/>
+      <w:bookmarkStart w:id="248" w:name="_Toc350263621"/>
       <w:r>
         <w:t>Dependencies</w:t>
       </w:r>
-      <w:bookmarkEnd w:id="256"/>
+      <w:bookmarkEnd w:id="248"/>
     </w:p>
     <w:p>
       <w:pPr>
@@ -27197,11 +27238,11 @@
       <w:pPr>
         <w:pStyle w:val="Heading4"/>
       </w:pPr>
-      <w:bookmarkStart w:id="257" w:name="_Toc350263622"/>
+      <w:bookmarkStart w:id="249" w:name="_Toc350263622"/>
       <w:r>
         <w:t>Interfaces</w:t>
       </w:r>
-      <w:bookmarkEnd w:id="257"/>
+      <w:bookmarkEnd w:id="249"/>
     </w:p>
     <w:p>
       <w:proofErr w:type="spellStart"/>
@@ -27214,11 +27255,11 @@
       <w:pPr>
         <w:pStyle w:val="Heading4"/>
       </w:pPr>
-      <w:bookmarkStart w:id="258" w:name="_Toc350263623"/>
+      <w:bookmarkStart w:id="250" w:name="_Toc350263623"/>
       <w:r>
         <w:t>Resources</w:t>
       </w:r>
-      <w:bookmarkEnd w:id="258"/>
+      <w:bookmarkEnd w:id="250"/>
     </w:p>
     <w:p>
       <w:pPr>
@@ -27237,11 +27278,11 @@
       <w:pPr>
         <w:pStyle w:val="Heading4"/>
       </w:pPr>
-      <w:bookmarkStart w:id="259" w:name="_Toc350263624"/>
+      <w:bookmarkStart w:id="251" w:name="_Toc350263624"/>
       <w:r>
         <w:t>Data</w:t>
       </w:r>
-      <w:bookmarkEnd w:id="259"/>
+      <w:bookmarkEnd w:id="251"/>
     </w:p>
     <w:p>
       <w:pPr>
@@ -27274,24 +27315,24 @@
           <w:lang w:val="en-GB"/>
         </w:rPr>
       </w:pPr>
-      <w:bookmarkStart w:id="260" w:name="_Toc350263625"/>
+      <w:bookmarkStart w:id="252" w:name="_Toc350263625"/>
       <w:r>
         <w:rPr>
           <w:lang w:val="en-GB"/>
         </w:rPr>
         <w:t>Internal interface design</w:t>
       </w:r>
-      <w:bookmarkEnd w:id="260"/>
+      <w:bookmarkEnd w:id="252"/>
     </w:p>
     <w:p>
       <w:pPr>
         <w:pStyle w:val="Heading3"/>
       </w:pPr>
-      <w:bookmarkStart w:id="261" w:name="_Toc350263626"/>
+      <w:bookmarkStart w:id="253" w:name="_Toc350263626"/>
       <w:r>
         <w:t>DataServicesArea</w:t>
       </w:r>
-      <w:bookmarkEnd w:id="261"/>
+      <w:bookmarkEnd w:id="253"/>
     </w:p>
     <w:p>
       <w:pPr>
@@ -27840,11 +27881,11 @@
       <w:pPr>
         <w:pStyle w:val="Heading3"/>
       </w:pPr>
-      <w:bookmarkStart w:id="262" w:name="_Toc350263627"/>
+      <w:bookmarkStart w:id="254" w:name="_Toc350263627"/>
       <w:r>
         <w:t>MenuBar</w:t>
       </w:r>
-      <w:bookmarkEnd w:id="262"/>
+      <w:bookmarkEnd w:id="254"/>
     </w:p>
     <w:p>
       <w:pPr>
@@ -28223,11 +28264,11 @@
       <w:pPr>
         <w:pStyle w:val="Heading3"/>
       </w:pPr>
-      <w:bookmarkStart w:id="263" w:name="_Toc350263628"/>
+      <w:bookmarkStart w:id="255" w:name="_Toc350263628"/>
       <w:r>
         <w:t>Map</w:t>
       </w:r>
-      <w:bookmarkEnd w:id="263"/>
+      <w:bookmarkEnd w:id="255"/>
     </w:p>
     <w:p>
       <w:pPr>
@@ -28818,11 +28859,11 @@
       <w:pPr>
         <w:pStyle w:val="Heading3"/>
       </w:pPr>
-      <w:bookmarkStart w:id="264" w:name="_Toc350263629"/>
+      <w:bookmarkStart w:id="256" w:name="_Toc350263629"/>
       <w:r>
         <w:t>Search</w:t>
       </w:r>
-      <w:bookmarkEnd w:id="264"/>
+      <w:bookmarkEnd w:id="256"/>
     </w:p>
     <w:p>
       <w:pPr>
@@ -28910,7 +28951,7 @@
           <w:lang w:val="en-GB"/>
         </w:rPr>
       </w:pPr>
-      <w:bookmarkStart w:id="265" w:name="_Toc350263630"/>
+      <w:bookmarkStart w:id="257" w:name="_Toc350263630"/>
       <w:r>
         <w:rPr>
           <w:lang w:val="en-GB"/>
@@ -28918,17 +28959,17 @@
         <w:lastRenderedPageBreak/>
         <w:t>Requirements to design components traceability</w:t>
       </w:r>
-      <w:bookmarkEnd w:id="265"/>
+      <w:bookmarkEnd w:id="257"/>
     </w:p>
     <w:p>
       <w:pPr>
         <w:pStyle w:val="Heading2"/>
       </w:pPr>
-      <w:bookmarkStart w:id="266" w:name="_Toc350263631"/>
+      <w:bookmarkStart w:id="258" w:name="_Toc350263631"/>
       <w:r>
         <w:t>Requirements to Components</w:t>
       </w:r>
-      <w:bookmarkEnd w:id="266"/>
+      <w:bookmarkEnd w:id="258"/>
     </w:p>
     <w:tbl>
       <w:tblPr>
@@ -48018,13 +48059,13 @@
       <w:pPr>
         <w:pStyle w:val="Heading2"/>
       </w:pPr>
-      <w:bookmarkStart w:id="267" w:name="_Ref338951519"/>
-      <w:bookmarkStart w:id="268" w:name="_Toc350263632"/>
+      <w:bookmarkStart w:id="259" w:name="_Ref338951519"/>
+      <w:bookmarkStart w:id="260" w:name="_Toc350263632"/>
       <w:r>
         <w:t>Components to Requirements</w:t>
       </w:r>
-      <w:bookmarkEnd w:id="267"/>
-      <w:bookmarkEnd w:id="268"/>
+      <w:bookmarkEnd w:id="259"/>
+      <w:bookmarkEnd w:id="260"/>
     </w:p>
     <w:tbl>
       <w:tblPr>
@@ -48907,14 +48948,14 @@
         <w:lastRenderedPageBreak/>
         <w:t xml:space="preserve">END </w:t>
       </w:r>
-      <w:bookmarkStart w:id="269" w:name="end_of_document"/>
+      <w:bookmarkStart w:id="261" w:name="end_of_document"/>
       <w:r>
         <w:rPr>
           <w:lang w:val="en-GB"/>
         </w:rPr>
         <w:t xml:space="preserve">OF </w:t>
       </w:r>
-      <w:bookmarkEnd w:id="269"/>
+      <w:bookmarkEnd w:id="261"/>
       <w:r>
         <w:rPr>
           <w:lang w:val="en-GB"/>
@@ -48944,10 +48985,10 @@
       </w:pPr>
     </w:p>
     <w:sectPr>
-      <w:headerReference w:type="default" r:id="rId23"/>
-      <w:footerReference w:type="default" r:id="rId24"/>
-      <w:headerReference w:type="first" r:id="rId25"/>
-      <w:footerReference w:type="first" r:id="rId26"/>
+      <w:headerReference w:type="default" r:id="rId24"/>
+      <w:footerReference w:type="default" r:id="rId25"/>
+      <w:headerReference w:type="first" r:id="rId26"/>
+      <w:footerReference w:type="first" r:id="rId27"/>
       <w:pgSz w:w="11906" w:h="16838" w:code="9"/>
       <w:pgMar w:top="1985" w:right="1134" w:bottom="663" w:left="1134" w:header="567" w:footer="624" w:gutter="284"/>
       <w:cols w:space="708"/>
@@ -49103,19 +49144,39 @@
           <w:pPr>
             <w:pStyle w:val="Footer"/>
           </w:pPr>
-          <w:fldSimple w:instr=" DOCPROPERTY  Subsystem  \* MERGEFORMAT ">
-            <w:r>
-              <w:t>Web Client</w:t>
-            </w:r>
-          </w:fldSimple>
+          <w:r>
+            <w:fldChar w:fldCharType="begin"/>
+          </w:r>
+          <w:r>
+            <w:instrText xml:space="preserve"> DOCPROPERTY  Subsystem  \* MERGEFORMAT </w:instrText>
+          </w:r>
+          <w:r>
+            <w:fldChar w:fldCharType="separate"/>
+          </w:r>
+          <w:r>
+            <w:t>Web Client</w:t>
+          </w:r>
+          <w:r>
+            <w:fldChar w:fldCharType="end"/>
+          </w:r>
           <w:r>
             <w:t xml:space="preserve"> - </w:t>
           </w:r>
-          <w:fldSimple w:instr=" DOCPROPERTY  Title  \* MERGEFORMAT ">
-            <w:r>
-              <w:t>Detailed Design Document</w:t>
-            </w:r>
-          </w:fldSimple>
+          <w:r>
+            <w:fldChar w:fldCharType="begin"/>
+          </w:r>
+          <w:r>
+            <w:instrText xml:space="preserve"> DOCPROPERTY  Title  \* MERGEFORMAT </w:instrText>
+          </w:r>
+          <w:r>
+            <w:fldChar w:fldCharType="separate"/>
+          </w:r>
+          <w:r>
+            <w:t>Detailed Design Document</w:t>
+          </w:r>
+          <w:r>
+            <w:fldChar w:fldCharType="end"/>
+          </w:r>
         </w:p>
       </w:tc>
     </w:tr>
@@ -50098,11 +50159,21 @@
                                   <w:spacing w:before="40" w:after="40"/>
                                   <w:jc w:val="right"/>
                                 </w:pPr>
-                                <w:fldSimple w:instr=" DOCPROPERTY &quot;date&quot;  \* MERGEFORMAT ">
-                                  <w:r>
-                                    <w:t>05/02/2013</w:t>
-                                  </w:r>
-                                </w:fldSimple>
+                                <w:r>
+                                  <w:fldChar w:fldCharType="begin"/>
+                                </w:r>
+                                <w:r>
+                                  <w:instrText xml:space="preserve"> DOCPROPERTY "date"  \* MERGEFORMAT </w:instrText>
+                                </w:r>
+                                <w:r>
+                                  <w:fldChar w:fldCharType="separate"/>
+                                </w:r>
+                                <w:r>
+                                  <w:t>05/02/2013</w:t>
+                                </w:r>
+                                <w:r>
+                                  <w:fldChar w:fldCharType="end"/>
+                                </w:r>
                               </w:p>
                               <w:p>
                                 <w:pPr>
@@ -50114,11 +50185,21 @@
                                   <w:spacing w:before="40" w:after="40"/>
                                   <w:jc w:val="right"/>
                                 </w:pPr>
-                                <w:fldSimple w:instr=" DOCPROPERTY &quot;version&quot;  \* MERGEFORMAT ">
-                                  <w:r>
-                                    <w:t>1.3</w:t>
-                                  </w:r>
-                                </w:fldSimple>
+                                <w:r>
+                                  <w:fldChar w:fldCharType="begin"/>
+                                </w:r>
+                                <w:r>
+                                  <w:instrText xml:space="preserve"> DOCPROPERTY "version"  \* MERGEFORMAT </w:instrText>
+                                </w:r>
+                                <w:r>
+                                  <w:fldChar w:fldCharType="separate"/>
+                                </w:r>
+                                <w:r>
+                                  <w:t>1.3</w:t>
+                                </w:r>
+                                <w:r>
+                                  <w:fldChar w:fldCharType="end"/>
+                                </w:r>
                               </w:p>
                               <w:p>
                                 <w:pPr>
@@ -50139,7 +50220,7 @@
                                   <w:rPr>
                                     <w:noProof/>
                                   </w:rPr>
-                                  <w:t>20</w:t>
+                                  <w:t>19</w:t>
                                 </w:r>
                                 <w:r>
                                   <w:rPr>
@@ -50159,7 +50240,7 @@
                                 <w:r>
                                   <w:fldChar w:fldCharType="separate"/>
                                 </w:r>
-                                <w:ins w:id="270" w:author="Lavignotte Fabien" w:date="2013-10-16T13:49:00Z">
+                                <w:ins w:id="262" w:author="Lavignotte Fabien" w:date="2013-10-21T09:27:00Z">
                                   <w:r>
                                     <w:rPr>
                                       <w:noProof/>
@@ -50167,7 +50248,7 @@
                                     <w:t>41</w:t>
                                   </w:r>
                                 </w:ins>
-                                <w:del w:id="271" w:author="Lavignotte Fabien" w:date="2013-10-14T18:28:00Z">
+                                <w:del w:id="263" w:author="Lavignotte Fabien" w:date="2013-10-14T18:28:00Z">
                                   <w:r>
                                     <w:rPr>
                                       <w:noProof/>
@@ -50263,11 +50344,21 @@
                             <w:spacing w:before="40" w:after="40"/>
                             <w:jc w:val="right"/>
                           </w:pPr>
-                          <w:fldSimple w:instr=" DOCPROPERTY &quot;date&quot;  \* MERGEFORMAT ">
-                            <w:r>
-                              <w:t>05/02/2013</w:t>
-                            </w:r>
-                          </w:fldSimple>
+                          <w:r>
+                            <w:fldChar w:fldCharType="begin"/>
+                          </w:r>
+                          <w:r>
+                            <w:instrText xml:space="preserve"> DOCPROPERTY "date"  \* MERGEFORMAT </w:instrText>
+                          </w:r>
+                          <w:r>
+                            <w:fldChar w:fldCharType="separate"/>
+                          </w:r>
+                          <w:r>
+                            <w:t>05/02/2013</w:t>
+                          </w:r>
+                          <w:r>
+                            <w:fldChar w:fldCharType="end"/>
+                          </w:r>
                         </w:p>
                         <w:p>
                           <w:pPr>
@@ -50279,11 +50370,21 @@
                             <w:spacing w:before="40" w:after="40"/>
                             <w:jc w:val="right"/>
                           </w:pPr>
-                          <w:fldSimple w:instr=" DOCPROPERTY &quot;version&quot;  \* MERGEFORMAT ">
-                            <w:r>
-                              <w:t>1.3</w:t>
-                            </w:r>
-                          </w:fldSimple>
+                          <w:r>
+                            <w:fldChar w:fldCharType="begin"/>
+                          </w:r>
+                          <w:r>
+                            <w:instrText xml:space="preserve"> DOCPROPERTY "version"  \* MERGEFORMAT </w:instrText>
+                          </w:r>
+                          <w:r>
+                            <w:fldChar w:fldCharType="separate"/>
+                          </w:r>
+                          <w:r>
+                            <w:t>1.3</w:t>
+                          </w:r>
+                          <w:r>
+                            <w:fldChar w:fldCharType="end"/>
+                          </w:r>
                         </w:p>
                         <w:p>
                           <w:pPr>
@@ -50304,7 +50405,7 @@
                             <w:rPr>
                               <w:noProof/>
                             </w:rPr>
-                            <w:t>20</w:t>
+                            <w:t>19</w:t>
                           </w:r>
                           <w:r>
                             <w:rPr>
@@ -50324,7 +50425,7 @@
                           <w:r>
                             <w:fldChar w:fldCharType="separate"/>
                           </w:r>
-                          <w:ins w:id="272" w:author="Lavignotte Fabien" w:date="2013-10-16T13:49:00Z">
+                          <w:ins w:id="264" w:author="Lavignotte Fabien" w:date="2013-10-21T09:27:00Z">
                             <w:r>
                               <w:rPr>
                                 <w:noProof/>
@@ -50332,7 +50433,7 @@
                               <w:t>41</w:t>
                             </w:r>
                           </w:ins>
-                          <w:del w:id="273" w:author="Lavignotte Fabien" w:date="2013-10-14T18:28:00Z">
+                          <w:del w:id="265" w:author="Lavignotte Fabien" w:date="2013-10-14T18:28:00Z">
                             <w:r>
                               <w:rPr>
                                 <w:noProof/>
@@ -58600,7 +58701,7 @@
 </file>
 
 <file path=customXml/itemProps1.xml><?xml version="1.0" encoding="utf-8"?>
-<ds:datastoreItem xmlns:ds="http://schemas.openxmlformats.org/officeDocument/2006/customXml" ds:itemID="{66E94AA8-1CFE-4CD1-889F-DF15348359A4}">
+<ds:datastoreItem xmlns:ds="http://schemas.openxmlformats.org/officeDocument/2006/customXml" ds:itemID="{9A4AA5D4-277A-4454-923E-2A7EE740D1E4}">
   <ds:schemaRefs>
     <ds:schemaRef ds:uri="http://schemas.openxmlformats.org/officeDocument/2006/bibliography"/>
   </ds:schemaRefs>

</xml_diff>